<commit_message>
Se agregaron nuevos ejemplos
</commit_message>
<xml_diff>
--- a/TP 1 - Motores - Herrera Belen - Chappani Francisco - 2020.docx
+++ b/TP 1 - Motores - Herrera Belen - Chappani Francisco - 2020.docx
@@ -1,10 +1,10 @@
 
 <file path=word/document.xml><?xml version="1.0" encoding="utf-8"?>
-<w:document xmlns:wpc="http://schemas.microsoft.com/office/word/2010/wordprocessingCanvas" xmlns:cx="http://schemas.microsoft.com/office/drawing/2014/chartex" xmlns:mc="http://schemas.openxmlformats.org/markup-compatibility/2006" xmlns:o="urn:schemas-microsoft-com:office:office" xmlns:r="http://schemas.openxmlformats.org/officeDocument/2006/relationships" xmlns:m="http://schemas.openxmlformats.org/officeDocument/2006/math" xmlns:v="urn:schemas-microsoft-com:vml" xmlns:wp14="http://schemas.microsoft.com/office/word/2010/wordprocessingDrawing" xmlns:wp="http://schemas.openxmlformats.org/drawingml/2006/wordprocessingDrawing" xmlns:w10="urn:schemas-microsoft-com:office:word" xmlns:w="http://schemas.openxmlformats.org/wordprocessingml/2006/main" xmlns:w14="http://schemas.microsoft.com/office/word/2010/wordml" xmlns:w15="http://schemas.microsoft.com/office/word/2012/wordml" xmlns:w16se="http://schemas.microsoft.com/office/word/2015/wordml/symex" xmlns:wpg="http://schemas.microsoft.com/office/word/2010/wordprocessingGroup" xmlns:wpi="http://schemas.microsoft.com/office/word/2010/wordprocessingInk" xmlns:wne="http://schemas.microsoft.com/office/word/2006/wordml" xmlns:wps="http://schemas.microsoft.com/office/word/2010/wordprocessingShape" mc:Ignorable="w14 w15 w16se wp14">
+<w:document xmlns:wpc="http://schemas.microsoft.com/office/word/2010/wordprocessingCanvas" xmlns:cx="http://schemas.microsoft.com/office/drawing/2014/chartex" xmlns:cx1="http://schemas.microsoft.com/office/drawing/2015/9/8/chartex" xmlns:cx2="http://schemas.microsoft.com/office/drawing/2015/10/21/chartex" xmlns:cx3="http://schemas.microsoft.com/office/drawing/2016/5/9/chartex" xmlns:cx4="http://schemas.microsoft.com/office/drawing/2016/5/10/chartex" xmlns:cx5="http://schemas.microsoft.com/office/drawing/2016/5/11/chartex" xmlns:cx6="http://schemas.microsoft.com/office/drawing/2016/5/12/chartex" xmlns:cx7="http://schemas.microsoft.com/office/drawing/2016/5/13/chartex" xmlns:cx8="http://schemas.microsoft.com/office/drawing/2016/5/14/chartex" xmlns:mc="http://schemas.openxmlformats.org/markup-compatibility/2006" xmlns:aink="http://schemas.microsoft.com/office/drawing/2016/ink" xmlns:am3d="http://schemas.microsoft.com/office/drawing/2017/model3d" xmlns:o="urn:schemas-microsoft-com:office:office" xmlns:r="http://schemas.openxmlformats.org/officeDocument/2006/relationships" xmlns:m="http://schemas.openxmlformats.org/officeDocument/2006/math" xmlns:v="urn:schemas-microsoft-com:vml" xmlns:wp14="http://schemas.microsoft.com/office/word/2010/wordprocessingDrawing" xmlns:wp="http://schemas.openxmlformats.org/drawingml/2006/wordprocessingDrawing" xmlns:w10="urn:schemas-microsoft-com:office:word" xmlns:w="http://schemas.openxmlformats.org/wordprocessingml/2006/main" xmlns:w14="http://schemas.microsoft.com/office/word/2010/wordml" xmlns:w15="http://schemas.microsoft.com/office/word/2012/wordml" xmlns:w16cid="http://schemas.microsoft.com/office/word/2016/wordml/cid" xmlns:w16se="http://schemas.microsoft.com/office/word/2015/wordml/symex" xmlns:wpg="http://schemas.microsoft.com/office/word/2010/wordprocessingGroup" xmlns:wpi="http://schemas.microsoft.com/office/word/2010/wordprocessingInk" xmlns:wne="http://schemas.microsoft.com/office/word/2006/wordml" xmlns:wps="http://schemas.microsoft.com/office/word/2010/wordprocessingShape" mc:Ignorable="w14 w15 w16se w16cid wp14">
   <w:body>
     <w:tbl>
       <w:tblPr>
-        <w:tblStyle w:val="Tablaconcuadrcula"/>
+        <w:tblStyle w:val="TableGrid"/>
         <w:tblW w:w="0" w:type="auto"/>
         <w:tblLook w:val="04A0" w:firstRow="1" w:lastRow="0" w:firstColumn="1" w:lastColumn="0" w:noHBand="0" w:noVBand="1"/>
       </w:tblPr>
@@ -496,7 +496,7 @@
     </w:p>
     <w:p>
       <w:pPr>
-        <w:pStyle w:val="Prrafodelista"/>
+        <w:pStyle w:val="ListParagraph"/>
         <w:numPr>
           <w:ilvl w:val="0"/>
           <w:numId w:val="1"/>
@@ -527,7 +527,7 @@
     </w:p>
     <w:p>
       <w:pPr>
-        <w:pStyle w:val="Prrafodelista"/>
+        <w:pStyle w:val="ListParagraph"/>
         <w:numPr>
           <w:ilvl w:val="0"/>
           <w:numId w:val="1"/>
@@ -576,7 +576,7 @@
     </w:p>
     <w:p>
       <w:pPr>
-        <w:pStyle w:val="Prrafodelista"/>
+        <w:pStyle w:val="ListParagraph"/>
         <w:numPr>
           <w:ilvl w:val="0"/>
           <w:numId w:val="1"/>
@@ -705,7 +705,7 @@
     </w:p>
     <w:p>
       <w:pPr>
-        <w:pStyle w:val="Prrafodelista"/>
+        <w:pStyle w:val="ListParagraph"/>
         <w:jc w:val="both"/>
         <w:rPr>
           <w:lang w:val="es-ES"/>
@@ -819,7 +819,7 @@
       <w:hyperlink r:id="rId7" w:history="1">
         <w:r>
           <w:rPr>
-            <w:rStyle w:val="Hipervnculo"/>
+            <w:rStyle w:val="Hyperlink"/>
             <w:rFonts w:ascii="Calibri Light" w:hAnsi="Calibri Light" w:cs="Arial"/>
             <w:color w:val="000000"/>
             <w:sz w:val="25"/>
@@ -932,7 +932,7 @@
     </w:p>
     <w:p>
       <w:pPr>
-        <w:pStyle w:val="Ttulo1"/>
+        <w:pStyle w:val="Heading1"/>
       </w:pPr>
       <w:r>
         <w:t>Ejemplos sobre motores gráficos:</w:t>
@@ -940,7 +940,7 @@
     </w:p>
     <w:p>
       <w:pPr>
-        <w:pStyle w:val="Ttulo3"/>
+        <w:pStyle w:val="Heading3"/>
       </w:pPr>
       <w:r>
         <w:t>Ejemplo 1: rocket league</w:t>
@@ -1112,7 +1112,7 @@
     </w:p>
     <w:p>
       <w:pPr>
-        <w:pStyle w:val="Ttulo3"/>
+        <w:pStyle w:val="Heading3"/>
         <w:rPr>
           <w:shd w:val="clear" w:color="auto" w:fill="FFFFFF"/>
         </w:rPr>
@@ -1293,7 +1293,7 @@
     </w:p>
     <w:p>
       <w:pPr>
-        <w:pStyle w:val="Ttulo3"/>
+        <w:pStyle w:val="Heading3"/>
       </w:pPr>
       <w:r>
         <w:t xml:space="preserve">Ejemplo 3: rocket league </w:t>
@@ -1389,7 +1389,7 @@
     <w:p/>
     <w:p>
       <w:pPr>
-        <w:pStyle w:val="Ttulo3"/>
+        <w:pStyle w:val="Heading3"/>
       </w:pPr>
       <w:r>
         <w:t>EJEMPLO 4: DEAD BY DAYLIGHT</w:t>
@@ -1545,7 +1545,7 @@
     </w:p>
     <w:p>
       <w:pPr>
-        <w:pStyle w:val="Ttulo3"/>
+        <w:pStyle w:val="Heading3"/>
       </w:pPr>
       <w:r>
         <w:t>EJEMPLO 5: SEKIRO SHADOWS DIE TWICE</w:t>
@@ -1679,12 +1679,12 @@
     </w:p>
     <w:p>
       <w:pPr>
-        <w:pStyle w:val="Prrafodelista"/>
-      </w:pPr>
-    </w:p>
-    <w:p>
-      <w:pPr>
-        <w:pStyle w:val="Ttulo3"/>
+        <w:pStyle w:val="ListParagraph"/>
+      </w:pPr>
+    </w:p>
+    <w:p>
+      <w:pPr>
+        <w:pStyle w:val="Heading3"/>
       </w:pPr>
       <w:r>
         <w:t xml:space="preserve">EJEMPLO 6: </w:t>
@@ -1748,10 +1748,7 @@
         <w:ind w:left="1800"/>
       </w:pPr>
       <w:r>
-        <w:t xml:space="preserve">   </w:t>
-      </w:r>
-      <w:r>
-        <w:t xml:space="preserve">   Sonido</w:t>
+        <w:t xml:space="preserve">      Sonido</w:t>
       </w:r>
     </w:p>
     <w:p>
@@ -1802,19 +1799,678 @@
           <w:sz w:val="25"/>
           <w:szCs w:val="25"/>
         </w:rPr>
-        <w:t>. A continuación, podemos observar ese juego</w:t>
+        <w:t>. A continuación, podemos observar ese juego la mecánica utiliza del micrófono para poder avanzar en el nivel.</w:t>
+      </w:r>
+    </w:p>
+    <w:p>
+      <w:pPr>
+        <w:pStyle w:val="NormalWeb"/>
+        <w:spacing w:before="0" w:beforeAutospacing="0" w:after="0" w:afterAutospacing="0"/>
+        <w:jc w:val="both"/>
+        <w:rPr>
+          <w:rFonts w:ascii="Calibri Light" w:hAnsi="Calibri Light" w:cs="Arial"/>
+          <w:color w:val="000000"/>
+          <w:sz w:val="25"/>
+          <w:szCs w:val="25"/>
+        </w:rPr>
+      </w:pPr>
+    </w:p>
+    <w:p>
+      <w:pPr>
+        <w:pStyle w:val="NormalWeb"/>
+        <w:spacing w:before="0" w:beforeAutospacing="0" w:after="0" w:afterAutospacing="0"/>
+        <w:jc w:val="both"/>
+        <w:rPr>
+          <w:rFonts w:ascii="Calibri Light" w:hAnsi="Calibri Light" w:cs="Arial"/>
+          <w:color w:val="000000"/>
+          <w:sz w:val="25"/>
+          <w:szCs w:val="25"/>
+        </w:rPr>
+      </w:pPr>
+    </w:p>
+    <w:p>
+      <w:pPr>
+        <w:pStyle w:val="NormalWeb"/>
+        <w:spacing w:before="0" w:beforeAutospacing="0" w:after="0" w:afterAutospacing="0"/>
+        <w:jc w:val="both"/>
+        <w:rPr>
+          <w:rFonts w:ascii="Calibri Light" w:hAnsi="Calibri Light" w:cs="Arial"/>
+          <w:color w:val="000000"/>
+          <w:sz w:val="25"/>
+          <w:szCs w:val="25"/>
+        </w:rPr>
+      </w:pPr>
+    </w:p>
+    <w:p>
+      <w:pPr>
+        <w:pStyle w:val="NormalWeb"/>
+        <w:spacing w:before="0" w:beforeAutospacing="0" w:after="0" w:afterAutospacing="0"/>
+        <w:jc w:val="both"/>
+        <w:rPr>
+          <w:rFonts w:ascii="Calibri Light" w:hAnsi="Calibri Light" w:cs="Arial"/>
+          <w:color w:val="000000"/>
+          <w:sz w:val="25"/>
+          <w:szCs w:val="25"/>
+        </w:rPr>
+      </w:pPr>
+    </w:p>
+    <w:p>
+      <w:pPr>
+        <w:pStyle w:val="NormalWeb"/>
+        <w:spacing w:before="0" w:beforeAutospacing="0" w:after="0" w:afterAutospacing="0"/>
+        <w:jc w:val="both"/>
+        <w:rPr>
+          <w:lang w:val="es-ES"/>
+        </w:rPr>
+      </w:pPr>
+    </w:p>
+    <w:p>
+      <w:pPr>
+        <w:pStyle w:val="NormalWeb"/>
+        <w:spacing w:before="0" w:beforeAutospacing="0" w:after="0" w:afterAutospacing="0"/>
+        <w:jc w:val="both"/>
+        <w:rPr>
+          <w:rFonts w:ascii="Calibri Light" w:hAnsi="Calibri Light" w:cs="Arial"/>
+          <w:color w:val="000000"/>
+          <w:sz w:val="25"/>
+          <w:szCs w:val="25"/>
+        </w:rPr>
+      </w:pPr>
+    </w:p>
+    <w:p>
+      <w:pPr>
+        <w:pStyle w:val="Heading3"/>
+      </w:pPr>
+      <w:r>
+        <w:lastRenderedPageBreak/>
+        <w:t xml:space="preserve">EJEMPLO </w:t>
+      </w:r>
+      <w:r>
+        <w:t>7</w:t>
+      </w:r>
+      <w:r>
+        <w:t xml:space="preserve">: </w:t>
+      </w:r>
+    </w:p>
+    <w:p>
+      <w:pPr>
+        <w:ind w:left="708"/>
+        <w:jc w:val="center"/>
+      </w:pPr>
+    </w:p>
+    <w:p>
+      <w:pPr>
+        <w:ind w:left="1800"/>
+      </w:pPr>
+      <w:r>
+        <w:t xml:space="preserve">      </w:t>
+      </w:r>
+      <w:r>
+        <w:t xml:space="preserve">Efecto de </w:t>
+      </w:r>
+      <w:proofErr w:type="spellStart"/>
+      <w:r>
+        <w:t>particulas</w:t>
+      </w:r>
+      <w:proofErr w:type="spellEnd"/>
+    </w:p>
+    <w:p>
+      <w:pPr>
+        <w:pStyle w:val="ListParagraph"/>
+        <w:numPr>
+          <w:ilvl w:val="0"/>
+          <w:numId w:val="5"/>
+        </w:numPr>
+        <w:jc w:val="both"/>
+        <w:rPr>
+          <w:rFonts w:ascii="Calibri Light" w:eastAsia="Times New Roman" w:hAnsi="Calibri Light" w:cs="Arial"/>
+          <w:color w:val="000000"/>
+          <w:sz w:val="25"/>
+          <w:szCs w:val="25"/>
+          <w:lang w:eastAsia="es-AR"/>
+        </w:rPr>
+      </w:pPr>
+      <w:r>
+        <w:rPr>
+          <w:rFonts w:ascii="Calibri Light" w:eastAsia="Times New Roman" w:hAnsi="Calibri Light" w:cs="Arial"/>
+          <w:color w:val="000000"/>
+          <w:sz w:val="25"/>
+          <w:szCs w:val="25"/>
+          <w:lang w:eastAsia="es-AR"/>
+        </w:rPr>
+        <w:t>Efectos de partículas. Para efectos como líquidos en movimiento, humo, nubes, llamas y hechizos mágicos, hay un enfoque diferente a los gráficos conocidos como </w:t>
+      </w:r>
+      <w:proofErr w:type="spellStart"/>
+      <w:r>
+        <w:rPr>
+          <w:rFonts w:ascii="Calibri Light" w:eastAsia="Times New Roman" w:hAnsi="Calibri Light" w:cs="Arial"/>
+          <w:color w:val="000000"/>
+          <w:sz w:val="25"/>
+          <w:szCs w:val="25"/>
+          <w:lang w:eastAsia="es-AR"/>
+        </w:rPr>
+        <w:t>particle</w:t>
+      </w:r>
+      <w:proofErr w:type="spellEnd"/>
+      <w:r>
+        <w:rPr>
+          <w:rFonts w:ascii="Calibri Light" w:eastAsia="Times New Roman" w:hAnsi="Calibri Light" w:cs="Arial"/>
+          <w:color w:val="000000"/>
+          <w:sz w:val="25"/>
+          <w:szCs w:val="25"/>
+          <w:lang w:eastAsia="es-AR"/>
+        </w:rPr>
+        <w:t xml:space="preserve"> </w:t>
+      </w:r>
+      <w:proofErr w:type="spellStart"/>
+      <w:r>
+        <w:rPr>
+          <w:rFonts w:ascii="Calibri Light" w:eastAsia="Times New Roman" w:hAnsi="Calibri Light" w:cs="Arial"/>
+          <w:color w:val="000000"/>
+          <w:sz w:val="25"/>
+          <w:szCs w:val="25"/>
+          <w:lang w:eastAsia="es-AR"/>
+        </w:rPr>
+        <w:t>systems</w:t>
+      </w:r>
+      <w:proofErr w:type="spellEnd"/>
+      <w:r>
+        <w:rPr>
+          <w:rFonts w:ascii="Calibri Light" w:eastAsia="Times New Roman" w:hAnsi="Calibri Light" w:cs="Arial"/>
+          <w:color w:val="000000"/>
+          <w:sz w:val="25"/>
+          <w:szCs w:val="25"/>
+          <w:lang w:eastAsia="es-AR"/>
+        </w:rPr>
+        <w:t> que pueden ser utilizados para capturar la fluidez inherente y la energía</w:t>
+      </w:r>
+    </w:p>
+    <w:p>
+      <w:pPr>
+        <w:pStyle w:val="ListParagraph"/>
+        <w:jc w:val="both"/>
+        <w:rPr>
+          <w:lang w:val="es-ES"/>
+        </w:rPr>
+      </w:pPr>
+      <w:r>
+        <w:rPr>
+          <w:noProof/>
+        </w:rPr>
+        <w:drawing>
+          <wp:inline distT="0" distB="0" distL="0" distR="0" wp14:anchorId="3726B05F" wp14:editId="6248FF28">
+            <wp:extent cx="4857750" cy="2228850"/>
+            <wp:effectExtent l="0" t="0" r="0" b="0"/>
+            <wp:docPr id="9" name="Picture 9"/>
+            <wp:cNvGraphicFramePr>
+              <a:graphicFrameLocks xmlns:a="http://schemas.openxmlformats.org/drawingml/2006/main" noChangeAspect="1"/>
+            </wp:cNvGraphicFramePr>
+            <a:graphic xmlns:a="http://schemas.openxmlformats.org/drawingml/2006/main">
+              <a:graphicData uri="http://schemas.openxmlformats.org/drawingml/2006/picture">
+                <pic:pic xmlns:pic="http://schemas.openxmlformats.org/drawingml/2006/picture">
+                  <pic:nvPicPr>
+                    <pic:cNvPr id="1" name=""/>
+                    <pic:cNvPicPr/>
+                  </pic:nvPicPr>
+                  <pic:blipFill>
+                    <a:blip r:embed="rId14"/>
+                    <a:stretch>
+                      <a:fillRect/>
+                    </a:stretch>
+                  </pic:blipFill>
+                  <pic:spPr>
+                    <a:xfrm>
+                      <a:off x="0" y="0"/>
+                      <a:ext cx="4857750" cy="2228850"/>
+                    </a:xfrm>
+                    <a:prstGeom prst="rect">
+                      <a:avLst/>
+                    </a:prstGeom>
+                  </pic:spPr>
+                </pic:pic>
+              </a:graphicData>
+            </a:graphic>
+          </wp:inline>
+        </w:drawing>
+      </w:r>
+    </w:p>
+    <w:p>
+      <w:pPr>
+        <w:pStyle w:val="ListParagraph"/>
+        <w:jc w:val="both"/>
+        <w:rPr>
+          <w:lang w:val="es-ES"/>
+        </w:rPr>
+      </w:pPr>
+    </w:p>
+    <w:p>
+      <w:pPr>
+        <w:pStyle w:val="ListParagraph"/>
+        <w:jc w:val="both"/>
+        <w:rPr>
+          <w:lang w:val="es-ES"/>
+        </w:rPr>
+      </w:pPr>
+    </w:p>
+    <w:p>
+      <w:pPr>
+        <w:pStyle w:val="Heading3"/>
+      </w:pPr>
+      <w:r>
+        <w:t xml:space="preserve">EJEMPLO </w:t>
+      </w:r>
+      <w:r>
+        <w:t>8</w:t>
+      </w:r>
+      <w:r>
+        <w:t xml:space="preserve">: </w:t>
+      </w:r>
+    </w:p>
+    <w:p>
+      <w:pPr>
+        <w:ind w:left="708"/>
+        <w:jc w:val="center"/>
+      </w:pPr>
+    </w:p>
+    <w:p>
+      <w:pPr>
+        <w:ind w:left="1800"/>
+      </w:pPr>
+      <w:r>
+        <w:t xml:space="preserve">      </w:t>
+      </w:r>
+      <w:proofErr w:type="spellStart"/>
+      <w:r>
+        <w:t>Hitbox</w:t>
+      </w:r>
+      <w:proofErr w:type="spellEnd"/>
+    </w:p>
+    <w:p>
+      <w:pPr>
+        <w:pStyle w:val="ListParagraph"/>
+        <w:numPr>
+          <w:ilvl w:val="0"/>
+          <w:numId w:val="5"/>
+        </w:numPr>
+        <w:jc w:val="both"/>
+        <w:rPr>
+          <w:rFonts w:ascii="Calibri Light" w:eastAsia="Times New Roman" w:hAnsi="Calibri Light" w:cs="Arial"/>
+          <w:color w:val="000000"/>
+          <w:sz w:val="25"/>
+          <w:szCs w:val="25"/>
+          <w:lang w:eastAsia="es-AR"/>
+        </w:rPr>
+      </w:pPr>
+      <w:r>
+        <w:rPr>
+          <w:rFonts w:ascii="Calibri Light" w:eastAsia="Times New Roman" w:hAnsi="Calibri Light" w:cs="Arial"/>
+          <w:color w:val="000000"/>
+          <w:sz w:val="25"/>
+          <w:szCs w:val="25"/>
+          <w:lang w:eastAsia="es-AR"/>
+        </w:rPr>
+        <w:t>En los motores gráficos podemos definir zonas de los objetos las cuales interactúan con el entorno</w:t>
+      </w:r>
+      <w:r>
+        <w:rPr>
+          <w:rFonts w:ascii="Calibri Light" w:eastAsia="Times New Roman" w:hAnsi="Calibri Light" w:cs="Arial"/>
+          <w:color w:val="000000"/>
+          <w:sz w:val="25"/>
+          <w:szCs w:val="25"/>
+          <w:lang w:eastAsia="es-AR"/>
+        </w:rPr>
+        <w:t xml:space="preserve">. </w:t>
+      </w:r>
+      <w:r>
+        <w:rPr>
+          <w:rFonts w:ascii="Calibri Light" w:eastAsia="Times New Roman" w:hAnsi="Calibri Light" w:cs="Arial"/>
+          <w:color w:val="000000"/>
+          <w:sz w:val="25"/>
+          <w:szCs w:val="25"/>
+          <w:lang w:eastAsia="es-AR"/>
+        </w:rPr>
+        <w:t>Es usual que objetos animados dispongan de varias </w:t>
+      </w:r>
+      <w:proofErr w:type="spellStart"/>
+      <w:r>
+        <w:rPr>
+          <w:rFonts w:ascii="Calibri Light" w:eastAsia="Times New Roman" w:hAnsi="Calibri Light" w:cs="Arial"/>
+          <w:color w:val="000000"/>
+          <w:sz w:val="25"/>
+          <w:szCs w:val="25"/>
+          <w:lang w:eastAsia="es-AR"/>
+        </w:rPr>
+        <w:t>hitboxes</w:t>
+      </w:r>
+      <w:proofErr w:type="spellEnd"/>
+      <w:r>
+        <w:rPr>
+          <w:rFonts w:ascii="Calibri Light" w:eastAsia="Times New Roman" w:hAnsi="Calibri Light" w:cs="Arial"/>
+          <w:color w:val="000000"/>
+          <w:sz w:val="25"/>
+          <w:szCs w:val="25"/>
+          <w:lang w:eastAsia="es-AR"/>
+        </w:rPr>
+        <w:t> en cada una de sus partes móviles, para así asegurar una buena precisión durante el movimiento</w:t>
+      </w:r>
+      <w:r>
+        <w:rPr>
+          <w:rFonts w:ascii="Calibri Light" w:eastAsia="Times New Roman" w:hAnsi="Calibri Light" w:cs="Arial"/>
+          <w:color w:val="000000"/>
+          <w:sz w:val="25"/>
+          <w:szCs w:val="25"/>
+          <w:lang w:eastAsia="es-AR"/>
+        </w:rPr>
+        <w:t>.</w:t>
+      </w:r>
+    </w:p>
+    <w:p>
+      <w:pPr>
+        <w:pStyle w:val="ListParagraph"/>
+        <w:jc w:val="both"/>
+        <w:rPr>
+          <w:lang w:val="es-ES"/>
+        </w:rPr>
+      </w:pPr>
+      <w:r>
+        <w:rPr>
+          <w:noProof/>
+        </w:rPr>
+        <w:drawing>
+          <wp:inline distT="0" distB="0" distL="0" distR="0" wp14:anchorId="2FE1CA0D" wp14:editId="4D709F3E">
+            <wp:extent cx="3238500" cy="2781300"/>
+            <wp:effectExtent l="0" t="0" r="0" b="0"/>
+            <wp:docPr id="11" name="Picture 11" descr="Hitbox | Counter-Strike Wiki | Fandom"/>
+            <wp:cNvGraphicFramePr>
+              <a:graphicFrameLocks xmlns:a="http://schemas.openxmlformats.org/drawingml/2006/main" noChangeAspect="1"/>
+            </wp:cNvGraphicFramePr>
+            <a:graphic xmlns:a="http://schemas.openxmlformats.org/drawingml/2006/main">
+              <a:graphicData uri="http://schemas.openxmlformats.org/drawingml/2006/picture">
+                <pic:pic xmlns:pic="http://schemas.openxmlformats.org/drawingml/2006/picture">
+                  <pic:nvPicPr>
+                    <pic:cNvPr id="0" name="Picture 1" descr="Hitbox | Counter-Strike Wiki | Fandom"/>
+                    <pic:cNvPicPr>
+                      <a:picLocks noChangeAspect="1" noChangeArrowheads="1"/>
+                    </pic:cNvPicPr>
+                  </pic:nvPicPr>
+                  <pic:blipFill>
+                    <a:blip r:embed="rId15">
+                      <a:extLst>
+                        <a:ext uri="{28A0092B-C50C-407E-A947-70E740481C1C}">
+                          <a14:useLocalDpi xmlns:a14="http://schemas.microsoft.com/office/drawing/2010/main" val="0"/>
+                        </a:ext>
+                      </a:extLst>
+                    </a:blip>
+                    <a:srcRect/>
+                    <a:stretch>
+                      <a:fillRect/>
+                    </a:stretch>
+                  </pic:blipFill>
+                  <pic:spPr bwMode="auto">
+                    <a:xfrm>
+                      <a:off x="0" y="0"/>
+                      <a:ext cx="3238500" cy="2781300"/>
+                    </a:xfrm>
+                    <a:prstGeom prst="rect">
+                      <a:avLst/>
+                    </a:prstGeom>
+                    <a:noFill/>
+                    <a:ln>
+                      <a:noFill/>
+                    </a:ln>
+                  </pic:spPr>
+                </pic:pic>
+              </a:graphicData>
+            </a:graphic>
+          </wp:inline>
+        </w:drawing>
+      </w:r>
+    </w:p>
+    <w:p>
+      <w:pPr>
+        <w:pStyle w:val="ListParagraph"/>
+        <w:jc w:val="both"/>
+        <w:rPr>
+          <w:lang w:val="es-ES"/>
+        </w:rPr>
+      </w:pPr>
+    </w:p>
+    <w:p>
+      <w:pPr>
+        <w:pStyle w:val="ListParagraph"/>
+        <w:jc w:val="both"/>
+        <w:rPr>
+          <w:lang w:val="es-ES"/>
+        </w:rPr>
+      </w:pPr>
+    </w:p>
+    <w:p>
+      <w:pPr>
+        <w:pStyle w:val="Heading3"/>
+      </w:pPr>
+      <w:r>
+        <w:lastRenderedPageBreak/>
+        <w:t xml:space="preserve">EJEMPLO </w:t>
+      </w:r>
+      <w:r>
+        <w:t>9</w:t>
+      </w:r>
+      <w:r>
+        <w:t xml:space="preserve">: </w:t>
+      </w:r>
+    </w:p>
+    <w:p>
+      <w:pPr>
+        <w:ind w:left="708"/>
+        <w:jc w:val="center"/>
+      </w:pPr>
+    </w:p>
+    <w:p>
+      <w:pPr>
+        <w:ind w:left="1800"/>
+      </w:pPr>
+      <w:r>
+        <w:t xml:space="preserve">      </w:t>
+      </w:r>
+      <w:r>
+        <w:t xml:space="preserve">Niebla de guerra – </w:t>
+      </w:r>
+      <w:proofErr w:type="spellStart"/>
+      <w:r>
+        <w:t>Fog</w:t>
+      </w:r>
+      <w:proofErr w:type="spellEnd"/>
+      <w:r>
+        <w:t xml:space="preserve"> </w:t>
+      </w:r>
+      <w:proofErr w:type="spellStart"/>
+      <w:r>
+        <w:t>of</w:t>
+      </w:r>
+      <w:proofErr w:type="spellEnd"/>
+      <w:r>
+        <w:t xml:space="preserve"> </w:t>
+      </w:r>
+      <w:proofErr w:type="spellStart"/>
+      <w:r>
+        <w:t>war</w:t>
+      </w:r>
+      <w:proofErr w:type="spellEnd"/>
+    </w:p>
+    <w:p>
+      <w:pPr>
+        <w:pStyle w:val="ListParagraph"/>
+        <w:numPr>
+          <w:ilvl w:val="0"/>
+          <w:numId w:val="5"/>
+        </w:numPr>
+        <w:jc w:val="both"/>
+        <w:rPr>
+          <w:rFonts w:ascii="Calibri Light" w:eastAsia="Times New Roman" w:hAnsi="Calibri Light" w:cs="Arial"/>
+          <w:color w:val="000000"/>
+          <w:sz w:val="25"/>
+          <w:szCs w:val="25"/>
+          <w:lang w:eastAsia="es-AR"/>
+        </w:rPr>
+      </w:pPr>
+      <w:r>
+        <w:rPr>
+          <w:rFonts w:ascii="Calibri Light" w:eastAsia="Times New Roman" w:hAnsi="Calibri Light" w:cs="Arial"/>
+          <w:color w:val="000000"/>
+          <w:sz w:val="25"/>
+          <w:szCs w:val="25"/>
+          <w:lang w:eastAsia="es-AR"/>
+        </w:rPr>
+        <w:t xml:space="preserve">También nos permiten de militar zonas de visión del jugador en una escena. </w:t>
+      </w:r>
+      <w:r>
+        <w:rPr>
+          <w:rFonts w:ascii="Calibri Light" w:eastAsia="Times New Roman" w:hAnsi="Calibri Light" w:cs="Arial"/>
+          <w:color w:val="000000"/>
+          <w:sz w:val="25"/>
+          <w:szCs w:val="25"/>
+          <w:lang w:eastAsia="es-AR"/>
+        </w:rPr>
+        <w:t>Acá</w:t>
+      </w:r>
+      <w:r>
+        <w:rPr>
+          <w:rFonts w:ascii="Calibri Light" w:eastAsia="Times New Roman" w:hAnsi="Calibri Light" w:cs="Arial"/>
+          <w:color w:val="000000"/>
+          <w:sz w:val="25"/>
+          <w:szCs w:val="25"/>
+          <w:lang w:eastAsia="es-AR"/>
+        </w:rPr>
+        <w:t xml:space="preserve"> podemos ver que el rango de visión </w:t>
+      </w:r>
+      <w:proofErr w:type="spellStart"/>
+      <w:r>
+        <w:rPr>
+          <w:rFonts w:ascii="Calibri Light" w:eastAsia="Times New Roman" w:hAnsi="Calibri Light" w:cs="Arial"/>
+          <w:color w:val="000000"/>
+          <w:sz w:val="25"/>
+          <w:szCs w:val="25"/>
+          <w:lang w:eastAsia="es-AR"/>
+        </w:rPr>
+        <w:t>esta</w:t>
+      </w:r>
+      <w:proofErr w:type="spellEnd"/>
+      <w:r>
+        <w:rPr>
+          <w:rFonts w:ascii="Calibri Light" w:eastAsia="Times New Roman" w:hAnsi="Calibri Light" w:cs="Arial"/>
+          <w:color w:val="000000"/>
+          <w:sz w:val="25"/>
+          <w:szCs w:val="25"/>
+          <w:lang w:eastAsia="es-AR"/>
+        </w:rPr>
+        <w:t xml:space="preserve"> </w:t>
+      </w:r>
+      <w:r>
+        <w:rPr>
+          <w:rFonts w:ascii="Calibri Light" w:eastAsia="Times New Roman" w:hAnsi="Calibri Light" w:cs="Arial"/>
+          <w:color w:val="000000"/>
+          <w:sz w:val="25"/>
+          <w:szCs w:val="25"/>
+          <w:lang w:eastAsia="es-AR"/>
+        </w:rPr>
+        <w:t>delimitado</w:t>
+      </w:r>
+      <w:r>
+        <w:rPr>
+          <w:rFonts w:ascii="Calibri Light" w:eastAsia="Times New Roman" w:hAnsi="Calibri Light" w:cs="Arial"/>
+          <w:color w:val="000000"/>
+          <w:sz w:val="25"/>
+          <w:szCs w:val="25"/>
+          <w:lang w:eastAsia="es-AR"/>
+        </w:rPr>
+        <w:t xml:space="preserve"> por </w:t>
+      </w:r>
+      <w:r>
+        <w:rPr>
+          <w:rFonts w:ascii="Calibri Light" w:eastAsia="Times New Roman" w:hAnsi="Calibri Light" w:cs="Arial"/>
+          <w:color w:val="000000"/>
+          <w:sz w:val="25"/>
+          <w:szCs w:val="25"/>
+          <w:lang w:eastAsia="es-AR"/>
+        </w:rPr>
+        <w:t>unidades y el terreno.</w:t>
       </w:r>
       <w:bookmarkStart w:id="0" w:name="_GoBack"/>
       <w:bookmarkEnd w:id="0"/>
-      <w:r>
-        <w:rPr>
-          <w:rFonts w:ascii="Calibri Light" w:hAnsi="Calibri Light" w:cs="Arial"/>
-          <w:color w:val="000000"/>
-          <w:sz w:val="25"/>
-          <w:szCs w:val="25"/>
-        </w:rPr>
-        <w:t xml:space="preserve"> la mecánica utiliza del micrófono para poder avanzar en el nivel.</w:t>
-      </w:r>
+    </w:p>
+    <w:p>
+      <w:pPr>
+        <w:pStyle w:val="ListParagraph"/>
+        <w:ind w:left="785"/>
+        <w:jc w:val="both"/>
+        <w:rPr>
+          <w:rFonts w:ascii="Calibri Light" w:eastAsia="Times New Roman" w:hAnsi="Calibri Light" w:cs="Arial"/>
+          <w:color w:val="000000"/>
+          <w:sz w:val="25"/>
+          <w:szCs w:val="25"/>
+          <w:lang w:eastAsia="es-AR"/>
+        </w:rPr>
+      </w:pPr>
+      <w:r>
+        <w:rPr>
+          <w:noProof/>
+        </w:rPr>
+        <w:drawing>
+          <wp:inline distT="0" distB="0" distL="0" distR="0" wp14:anchorId="4A43B751" wp14:editId="6DA933C6">
+            <wp:extent cx="4572000" cy="3429000"/>
+            <wp:effectExtent l="0" t="0" r="0" b="0"/>
+            <wp:docPr id="12" name="Picture 12" descr="Simple Fog of war Unity - YouTube"/>
+            <wp:cNvGraphicFramePr>
+              <a:graphicFrameLocks xmlns:a="http://schemas.openxmlformats.org/drawingml/2006/main" noChangeAspect="1"/>
+            </wp:cNvGraphicFramePr>
+            <a:graphic xmlns:a="http://schemas.openxmlformats.org/drawingml/2006/main">
+              <a:graphicData uri="http://schemas.openxmlformats.org/drawingml/2006/picture">
+                <pic:pic xmlns:pic="http://schemas.openxmlformats.org/drawingml/2006/picture">
+                  <pic:nvPicPr>
+                    <pic:cNvPr id="0" name="Picture 3" descr="Simple Fog of war Unity - YouTube"/>
+                    <pic:cNvPicPr>
+                      <a:picLocks noChangeAspect="1" noChangeArrowheads="1"/>
+                    </pic:cNvPicPr>
+                  </pic:nvPicPr>
+                  <pic:blipFill>
+                    <a:blip r:embed="rId16">
+                      <a:extLst>
+                        <a:ext uri="{28A0092B-C50C-407E-A947-70E740481C1C}">
+                          <a14:useLocalDpi xmlns:a14="http://schemas.microsoft.com/office/drawing/2010/main" val="0"/>
+                        </a:ext>
+                      </a:extLst>
+                    </a:blip>
+                    <a:srcRect/>
+                    <a:stretch>
+                      <a:fillRect/>
+                    </a:stretch>
+                  </pic:blipFill>
+                  <pic:spPr bwMode="auto">
+                    <a:xfrm>
+                      <a:off x="0" y="0"/>
+                      <a:ext cx="4572000" cy="3429000"/>
+                    </a:xfrm>
+                    <a:prstGeom prst="rect">
+                      <a:avLst/>
+                    </a:prstGeom>
+                    <a:noFill/>
+                    <a:ln>
+                      <a:noFill/>
+                    </a:ln>
+                  </pic:spPr>
+                </pic:pic>
+              </a:graphicData>
+            </a:graphic>
+          </wp:inline>
+        </w:drawing>
+      </w:r>
+    </w:p>
+    <w:p>
+      <w:pPr>
+        <w:pStyle w:val="NormalWeb"/>
+        <w:spacing w:before="0" w:beforeAutospacing="0" w:after="0" w:afterAutospacing="0"/>
+        <w:jc w:val="both"/>
+      </w:pPr>
     </w:p>
     <w:sectPr>
       <w:pgSz w:w="12240" w:h="15840"/>
@@ -1827,8 +2483,121 @@
 </file>
 
 <file path=word/numbering.xml><?xml version="1.0" encoding="utf-8"?>
-<w:numbering xmlns:wpc="http://schemas.microsoft.com/office/word/2010/wordprocessingCanvas" xmlns:cx="http://schemas.microsoft.com/office/drawing/2014/chartex" xmlns:mc="http://schemas.openxmlformats.org/markup-compatibility/2006" xmlns:o="urn:schemas-microsoft-com:office:office" xmlns:r="http://schemas.openxmlformats.org/officeDocument/2006/relationships" xmlns:m="http://schemas.openxmlformats.org/officeDocument/2006/math" xmlns:v="urn:schemas-microsoft-com:vml" xmlns:wp14="http://schemas.microsoft.com/office/word/2010/wordprocessingDrawing" xmlns:wp="http://schemas.openxmlformats.org/drawingml/2006/wordprocessingDrawing" xmlns:w10="urn:schemas-microsoft-com:office:word" xmlns:w="http://schemas.openxmlformats.org/wordprocessingml/2006/main" xmlns:w14="http://schemas.microsoft.com/office/word/2010/wordml" xmlns:w15="http://schemas.microsoft.com/office/word/2012/wordml" xmlns:w16se="http://schemas.microsoft.com/office/word/2015/wordml/symex" xmlns:wpg="http://schemas.microsoft.com/office/word/2010/wordprocessingGroup" xmlns:wpi="http://schemas.microsoft.com/office/word/2010/wordprocessingInk" xmlns:wne="http://schemas.microsoft.com/office/word/2006/wordml" xmlns:wps="http://schemas.microsoft.com/office/word/2010/wordprocessingShape" mc:Ignorable="w14 w15 w16se wp14">
+<w:numbering xmlns:wpc="http://schemas.microsoft.com/office/word/2010/wordprocessingCanvas" xmlns:cx="http://schemas.microsoft.com/office/drawing/2014/chartex" xmlns:cx1="http://schemas.microsoft.com/office/drawing/2015/9/8/chartex" xmlns:cx2="http://schemas.microsoft.com/office/drawing/2015/10/21/chartex" xmlns:cx3="http://schemas.microsoft.com/office/drawing/2016/5/9/chartex" xmlns:cx4="http://schemas.microsoft.com/office/drawing/2016/5/10/chartex" xmlns:cx5="http://schemas.microsoft.com/office/drawing/2016/5/11/chartex" xmlns:cx6="http://schemas.microsoft.com/office/drawing/2016/5/12/chartex" xmlns:cx7="http://schemas.microsoft.com/office/drawing/2016/5/13/chartex" xmlns:cx8="http://schemas.microsoft.com/office/drawing/2016/5/14/chartex" xmlns:mc="http://schemas.openxmlformats.org/markup-compatibility/2006" xmlns:aink="http://schemas.microsoft.com/office/drawing/2016/ink" xmlns:am3d="http://schemas.microsoft.com/office/drawing/2017/model3d" xmlns:o="urn:schemas-microsoft-com:office:office" xmlns:r="http://schemas.openxmlformats.org/officeDocument/2006/relationships" xmlns:m="http://schemas.openxmlformats.org/officeDocument/2006/math" xmlns:v="urn:schemas-microsoft-com:vml" xmlns:wp14="http://schemas.microsoft.com/office/word/2010/wordprocessingDrawing" xmlns:wp="http://schemas.openxmlformats.org/drawingml/2006/wordprocessingDrawing" xmlns:w10="urn:schemas-microsoft-com:office:word" xmlns:w="http://schemas.openxmlformats.org/wordprocessingml/2006/main" xmlns:w14="http://schemas.microsoft.com/office/word/2010/wordml" xmlns:w15="http://schemas.microsoft.com/office/word/2012/wordml" xmlns:w16cid="http://schemas.microsoft.com/office/word/2016/wordml/cid" xmlns:w16se="http://schemas.microsoft.com/office/word/2015/wordml/symex" xmlns:wpg="http://schemas.microsoft.com/office/word/2010/wordprocessingGroup" xmlns:wpi="http://schemas.microsoft.com/office/word/2010/wordprocessingInk" xmlns:wne="http://schemas.microsoft.com/office/word/2006/wordml" xmlns:wps="http://schemas.microsoft.com/office/word/2010/wordprocessingShape" mc:Ignorable="w14 w15 w16se w16cid wp14">
   <w:abstractNum w:abstractNumId="0" w15:restartNumberingAfterBreak="0">
+    <w:nsid w:val="25710F99"/>
+    <w:multiLevelType w:val="hybridMultilevel"/>
+    <w:tmpl w:val="0C4056DE"/>
+    <w:lvl w:ilvl="0" w:tplc="2C0A0001">
+      <w:start w:val="1"/>
+      <w:numFmt w:val="bullet"/>
+      <w:lvlText w:val=""/>
+      <w:lvlJc w:val="left"/>
+      <w:pPr>
+        <w:ind w:left="785" w:hanging="360"/>
+      </w:pPr>
+      <w:rPr>
+        <w:rFonts w:ascii="Symbol" w:hAnsi="Symbol" w:hint="default"/>
+      </w:rPr>
+    </w:lvl>
+    <w:lvl w:ilvl="1" w:tplc="2C0A0003" w:tentative="1">
+      <w:start w:val="1"/>
+      <w:numFmt w:val="bullet"/>
+      <w:lvlText w:val="o"/>
+      <w:lvlJc w:val="left"/>
+      <w:pPr>
+        <w:ind w:left="1505" w:hanging="360"/>
+      </w:pPr>
+      <w:rPr>
+        <w:rFonts w:ascii="Courier New" w:hAnsi="Courier New" w:cs="Courier New" w:hint="default"/>
+      </w:rPr>
+    </w:lvl>
+    <w:lvl w:ilvl="2" w:tplc="2C0A0005" w:tentative="1">
+      <w:start w:val="1"/>
+      <w:numFmt w:val="bullet"/>
+      <w:lvlText w:val=""/>
+      <w:lvlJc w:val="left"/>
+      <w:pPr>
+        <w:ind w:left="2225" w:hanging="360"/>
+      </w:pPr>
+      <w:rPr>
+        <w:rFonts w:ascii="Wingdings" w:hAnsi="Wingdings" w:hint="default"/>
+      </w:rPr>
+    </w:lvl>
+    <w:lvl w:ilvl="3" w:tplc="2C0A0001" w:tentative="1">
+      <w:start w:val="1"/>
+      <w:numFmt w:val="bullet"/>
+      <w:lvlText w:val=""/>
+      <w:lvlJc w:val="left"/>
+      <w:pPr>
+        <w:ind w:left="2945" w:hanging="360"/>
+      </w:pPr>
+      <w:rPr>
+        <w:rFonts w:ascii="Symbol" w:hAnsi="Symbol" w:hint="default"/>
+      </w:rPr>
+    </w:lvl>
+    <w:lvl w:ilvl="4" w:tplc="2C0A0003" w:tentative="1">
+      <w:start w:val="1"/>
+      <w:numFmt w:val="bullet"/>
+      <w:lvlText w:val="o"/>
+      <w:lvlJc w:val="left"/>
+      <w:pPr>
+        <w:ind w:left="3665" w:hanging="360"/>
+      </w:pPr>
+      <w:rPr>
+        <w:rFonts w:ascii="Courier New" w:hAnsi="Courier New" w:cs="Courier New" w:hint="default"/>
+      </w:rPr>
+    </w:lvl>
+    <w:lvl w:ilvl="5" w:tplc="2C0A0005" w:tentative="1">
+      <w:start w:val="1"/>
+      <w:numFmt w:val="bullet"/>
+      <w:lvlText w:val=""/>
+      <w:lvlJc w:val="left"/>
+      <w:pPr>
+        <w:ind w:left="4385" w:hanging="360"/>
+      </w:pPr>
+      <w:rPr>
+        <w:rFonts w:ascii="Wingdings" w:hAnsi="Wingdings" w:hint="default"/>
+      </w:rPr>
+    </w:lvl>
+    <w:lvl w:ilvl="6" w:tplc="2C0A0001" w:tentative="1">
+      <w:start w:val="1"/>
+      <w:numFmt w:val="bullet"/>
+      <w:lvlText w:val=""/>
+      <w:lvlJc w:val="left"/>
+      <w:pPr>
+        <w:ind w:left="5105" w:hanging="360"/>
+      </w:pPr>
+      <w:rPr>
+        <w:rFonts w:ascii="Symbol" w:hAnsi="Symbol" w:hint="default"/>
+      </w:rPr>
+    </w:lvl>
+    <w:lvl w:ilvl="7" w:tplc="2C0A0003" w:tentative="1">
+      <w:start w:val="1"/>
+      <w:numFmt w:val="bullet"/>
+      <w:lvlText w:val="o"/>
+      <w:lvlJc w:val="left"/>
+      <w:pPr>
+        <w:ind w:left="5825" w:hanging="360"/>
+      </w:pPr>
+      <w:rPr>
+        <w:rFonts w:ascii="Courier New" w:hAnsi="Courier New" w:cs="Courier New" w:hint="default"/>
+      </w:rPr>
+    </w:lvl>
+    <w:lvl w:ilvl="8" w:tplc="2C0A0005" w:tentative="1">
+      <w:start w:val="1"/>
+      <w:numFmt w:val="bullet"/>
+      <w:lvlText w:val=""/>
+      <w:lvlJc w:val="left"/>
+      <w:pPr>
+        <w:ind w:left="6545" w:hanging="360"/>
+      </w:pPr>
+      <w:rPr>
+        <w:rFonts w:ascii="Wingdings" w:hAnsi="Wingdings" w:hint="default"/>
+      </w:rPr>
+    </w:lvl>
+  </w:abstractNum>
+  <w:abstractNum w:abstractNumId="1" w15:restartNumberingAfterBreak="0">
     <w:nsid w:val="3ED70526"/>
     <w:multiLevelType w:val="hybridMultilevel"/>
     <w:tmpl w:val="7DA24ED0"/>
@@ -1917,7 +2686,7 @@
       </w:pPr>
     </w:lvl>
   </w:abstractNum>
-  <w:abstractNum w:abstractNumId="1" w15:restartNumberingAfterBreak="0">
+  <w:abstractNum w:abstractNumId="2" w15:restartNumberingAfterBreak="0">
     <w:nsid w:val="5FB56821"/>
     <w:multiLevelType w:val="multilevel"/>
     <w:tmpl w:val="32DC6B54"/>
@@ -2066,7 +2835,7 @@
       </w:rPr>
     </w:lvl>
   </w:abstractNum>
-  <w:abstractNum w:abstractNumId="2" w15:restartNumberingAfterBreak="0">
+  <w:abstractNum w:abstractNumId="3" w15:restartNumberingAfterBreak="0">
     <w:nsid w:val="61332DBC"/>
     <w:multiLevelType w:val="hybridMultilevel"/>
     <w:tmpl w:val="9D3A61CC"/>
@@ -2152,7 +2921,7 @@
       </w:pPr>
     </w:lvl>
   </w:abstractNum>
-  <w:abstractNum w:abstractNumId="3" w15:restartNumberingAfterBreak="0">
+  <w:abstractNum w:abstractNumId="4" w15:restartNumberingAfterBreak="0">
     <w:nsid w:val="6D1A5C54"/>
     <w:multiLevelType w:val="multilevel"/>
     <w:tmpl w:val="6FC432D2"/>
@@ -2269,22 +3038,25 @@
     </w:lvl>
   </w:abstractNum>
   <w:num w:numId="1">
+    <w:abstractNumId w:val="3"/>
+  </w:num>
+  <w:num w:numId="2">
+    <w:abstractNumId w:val="4"/>
+  </w:num>
+  <w:num w:numId="3">
     <w:abstractNumId w:val="2"/>
   </w:num>
-  <w:num w:numId="2">
-    <w:abstractNumId w:val="3"/>
-  </w:num>
-  <w:num w:numId="3">
+  <w:num w:numId="4">
     <w:abstractNumId w:val="1"/>
   </w:num>
-  <w:num w:numId="4">
+  <w:num w:numId="5">
     <w:abstractNumId w:val="0"/>
   </w:num>
 </w:numbering>
 </file>
 
 <file path=word/styles.xml><?xml version="1.0" encoding="utf-8"?>
-<w:styles xmlns:mc="http://schemas.openxmlformats.org/markup-compatibility/2006" xmlns:r="http://schemas.openxmlformats.org/officeDocument/2006/relationships" xmlns:w="http://schemas.openxmlformats.org/wordprocessingml/2006/main" xmlns:w14="http://schemas.microsoft.com/office/word/2010/wordml" xmlns:w15="http://schemas.microsoft.com/office/word/2012/wordml" xmlns:w16se="http://schemas.microsoft.com/office/word/2015/wordml/symex" mc:Ignorable="w14 w15 w16se">
+<w:styles xmlns:mc="http://schemas.openxmlformats.org/markup-compatibility/2006" xmlns:r="http://schemas.openxmlformats.org/officeDocument/2006/relationships" xmlns:w="http://schemas.openxmlformats.org/wordprocessingml/2006/main" xmlns:w14="http://schemas.microsoft.com/office/word/2010/wordml" xmlns:w15="http://schemas.microsoft.com/office/word/2012/wordml" xmlns:w16cid="http://schemas.microsoft.com/office/word/2016/wordml/cid" xmlns:w16se="http://schemas.microsoft.com/office/word/2015/wordml/symex" mc:Ignorable="w14 w15 w16se w16cid">
   <w:docDefaults>
     <w:rPrDefault>
       <w:rPr>
@@ -2298,7 +3070,7 @@
       </w:pPr>
     </w:pPrDefault>
   </w:docDefaults>
-  <w:latentStyles w:defLockedState="0" w:defUIPriority="99" w:defSemiHidden="0" w:defUnhideWhenUsed="0" w:defQFormat="0" w:count="371">
+  <w:latentStyles w:defLockedState="0" w:defUIPriority="99" w:defSemiHidden="0" w:defUnhideWhenUsed="0" w:defQFormat="0" w:count="377">
     <w:lsdException w:name="Normal" w:uiPriority="0" w:qFormat="1"/>
     <w:lsdException w:name="heading 1" w:uiPriority="9" w:qFormat="1"/>
     <w:lsdException w:name="heading 2" w:semiHidden="1" w:uiPriority="9" w:unhideWhenUsed="1" w:qFormat="1"/>
@@ -2446,11 +3218,8 @@
     <w:lsdException w:name="Table 3D effects 3" w:semiHidden="1" w:unhideWhenUsed="1"/>
     <w:lsdException w:name="Table Contemporary" w:semiHidden="1" w:unhideWhenUsed="1"/>
     <w:lsdException w:name="Table Elegant" w:semiHidden="1" w:unhideWhenUsed="1"/>
-    <w:lsdException w:name="Table Professional" w:semiHidden="1" w:unhideWhenUsed="1"/>
     <w:lsdException w:name="Table Subtle 1" w:semiHidden="1" w:unhideWhenUsed="1"/>
     <w:lsdException w:name="Table Subtle 2" w:semiHidden="1" w:unhideWhenUsed="1"/>
-    <w:lsdException w:name="Table Web 1" w:semiHidden="1" w:unhideWhenUsed="1"/>
-    <w:lsdException w:name="Table Web 2" w:semiHidden="1" w:unhideWhenUsed="1"/>
     <w:lsdException w:name="Table Web 3" w:semiHidden="1" w:unhideWhenUsed="1"/>
     <w:lsdException w:name="Balloon Text" w:semiHidden="1" w:unhideWhenUsed="1"/>
     <w:lsdException w:name="Table Grid" w:uiPriority="59"/>
@@ -2670,17 +3439,23 @@
     <w:lsdException w:name="List Table 5 Dark Accent 6" w:uiPriority="50"/>
     <w:lsdException w:name="List Table 6 Colorful Accent 6" w:uiPriority="51"/>
     <w:lsdException w:name="List Table 7 Colorful Accent 6" w:uiPriority="52"/>
+    <w:lsdException w:name="Mention" w:semiHidden="1" w:unhideWhenUsed="1"/>
+    <w:lsdException w:name="Smart Hyperlink" w:semiHidden="1" w:unhideWhenUsed="1"/>
+    <w:lsdException w:name="Hashtag" w:semiHidden="1" w:unhideWhenUsed="1"/>
+    <w:lsdException w:name="Unresolved Mention" w:semiHidden="1" w:unhideWhenUsed="1"/>
+    <w:lsdException w:name="Smart Link" w:semiHidden="1" w:unhideWhenUsed="1"/>
+    <w:lsdException w:name="Smart Link Error" w:semiHidden="1" w:unhideWhenUsed="1"/>
   </w:latentStyles>
   <w:style w:type="paragraph" w:default="1" w:styleId="Normal">
     <w:name w:val="Normal"/>
     <w:qFormat/>
     <w:rsid w:val="00711D11"/>
   </w:style>
-  <w:style w:type="paragraph" w:styleId="Ttulo1">
+  <w:style w:type="paragraph" w:styleId="Heading1">
     <w:name w:val="heading 1"/>
     <w:basedOn w:val="Normal"/>
     <w:next w:val="Normal"/>
-    <w:link w:val="Ttulo1Car"/>
+    <w:link w:val="Heading1Char"/>
     <w:uiPriority w:val="9"/>
     <w:qFormat/>
     <w:rsid w:val="00711D11"/>
@@ -2703,11 +3478,11 @@
       <w:szCs w:val="22"/>
     </w:rPr>
   </w:style>
-  <w:style w:type="paragraph" w:styleId="Ttulo2">
+  <w:style w:type="paragraph" w:styleId="Heading2">
     <w:name w:val="heading 2"/>
     <w:basedOn w:val="Normal"/>
     <w:next w:val="Normal"/>
-    <w:link w:val="Ttulo2Car"/>
+    <w:link w:val="Heading2Char"/>
     <w:uiPriority w:val="9"/>
     <w:semiHidden/>
     <w:unhideWhenUsed/>
@@ -2729,11 +3504,11 @@
       <w:spacing w:val="15"/>
     </w:rPr>
   </w:style>
-  <w:style w:type="paragraph" w:styleId="Ttulo3">
+  <w:style w:type="paragraph" w:styleId="Heading3">
     <w:name w:val="heading 3"/>
     <w:basedOn w:val="Normal"/>
     <w:next w:val="Normal"/>
-    <w:link w:val="Ttulo3Car"/>
+    <w:link w:val="Heading3Char"/>
     <w:uiPriority w:val="9"/>
     <w:unhideWhenUsed/>
     <w:qFormat/>
@@ -2751,11 +3526,11 @@
       <w:spacing w:val="15"/>
     </w:rPr>
   </w:style>
-  <w:style w:type="paragraph" w:styleId="Ttulo4">
+  <w:style w:type="paragraph" w:styleId="Heading4">
     <w:name w:val="heading 4"/>
     <w:basedOn w:val="Normal"/>
     <w:next w:val="Normal"/>
-    <w:link w:val="Ttulo4Car"/>
+    <w:link w:val="Heading4Char"/>
     <w:uiPriority w:val="9"/>
     <w:semiHidden/>
     <w:unhideWhenUsed/>
@@ -2774,11 +3549,11 @@
       <w:spacing w:val="10"/>
     </w:rPr>
   </w:style>
-  <w:style w:type="paragraph" w:styleId="Ttulo5">
+  <w:style w:type="paragraph" w:styleId="Heading5">
     <w:name w:val="heading 5"/>
     <w:basedOn w:val="Normal"/>
     <w:next w:val="Normal"/>
-    <w:link w:val="Ttulo5Car"/>
+    <w:link w:val="Heading5Char"/>
     <w:uiPriority w:val="9"/>
     <w:semiHidden/>
     <w:unhideWhenUsed/>
@@ -2797,11 +3572,11 @@
       <w:spacing w:val="10"/>
     </w:rPr>
   </w:style>
-  <w:style w:type="paragraph" w:styleId="Ttulo6">
+  <w:style w:type="paragraph" w:styleId="Heading6">
     <w:name w:val="heading 6"/>
     <w:basedOn w:val="Normal"/>
     <w:next w:val="Normal"/>
-    <w:link w:val="Ttulo6Car"/>
+    <w:link w:val="Heading6Char"/>
     <w:uiPriority w:val="9"/>
     <w:semiHidden/>
     <w:unhideWhenUsed/>
@@ -2820,11 +3595,11 @@
       <w:spacing w:val="10"/>
     </w:rPr>
   </w:style>
-  <w:style w:type="paragraph" w:styleId="Ttulo7">
+  <w:style w:type="paragraph" w:styleId="Heading7">
     <w:name w:val="heading 7"/>
     <w:basedOn w:val="Normal"/>
     <w:next w:val="Normal"/>
-    <w:link w:val="Ttulo7Car"/>
+    <w:link w:val="Heading7Char"/>
     <w:uiPriority w:val="9"/>
     <w:semiHidden/>
     <w:unhideWhenUsed/>
@@ -2840,11 +3615,11 @@
       <w:spacing w:val="10"/>
     </w:rPr>
   </w:style>
-  <w:style w:type="paragraph" w:styleId="Ttulo8">
+  <w:style w:type="paragraph" w:styleId="Heading8">
     <w:name w:val="heading 8"/>
     <w:basedOn w:val="Normal"/>
     <w:next w:val="Normal"/>
-    <w:link w:val="Ttulo8Car"/>
+    <w:link w:val="Heading8Char"/>
     <w:uiPriority w:val="9"/>
     <w:semiHidden/>
     <w:unhideWhenUsed/>
@@ -2861,11 +3636,11 @@
       <w:szCs w:val="18"/>
     </w:rPr>
   </w:style>
-  <w:style w:type="paragraph" w:styleId="Ttulo9">
+  <w:style w:type="paragraph" w:styleId="Heading9">
     <w:name w:val="heading 9"/>
     <w:basedOn w:val="Normal"/>
     <w:next w:val="Normal"/>
-    <w:link w:val="Ttulo9Car"/>
+    <w:link w:val="Heading9Char"/>
     <w:uiPriority w:val="9"/>
     <w:semiHidden/>
     <w:unhideWhenUsed/>
@@ -2884,13 +3659,13 @@
       <w:szCs w:val="18"/>
     </w:rPr>
   </w:style>
-  <w:style w:type="character" w:default="1" w:styleId="Fuentedeprrafopredeter">
+  <w:style w:type="character" w:default="1" w:styleId="DefaultParagraphFont">
     <w:name w:val="Default Paragraph Font"/>
     <w:uiPriority w:val="1"/>
     <w:semiHidden/>
     <w:unhideWhenUsed/>
   </w:style>
-  <w:style w:type="table" w:default="1" w:styleId="Tablanormal">
+  <w:style w:type="table" w:default="1" w:styleId="TableNormal">
     <w:name w:val="Normal Table"/>
     <w:uiPriority w:val="99"/>
     <w:semiHidden/>
@@ -2905,15 +3680,15 @@
       </w:tblCellMar>
     </w:tblPr>
   </w:style>
-  <w:style w:type="numbering" w:default="1" w:styleId="Sinlista">
+  <w:style w:type="numbering" w:default="1" w:styleId="NoList">
     <w:name w:val="No List"/>
     <w:uiPriority w:val="99"/>
     <w:semiHidden/>
     <w:unhideWhenUsed/>
   </w:style>
-  <w:style w:type="table" w:styleId="Tablaconcuadrcula">
+  <w:style w:type="table" w:styleId="TableGrid">
     <w:name w:val="Table Grid"/>
-    <w:basedOn w:val="Tablanormal"/>
+    <w:basedOn w:val="TableNormal"/>
     <w:uiPriority w:val="59"/>
     <w:rsid w:val="00BB2262"/>
     <w:pPr>
@@ -2930,7 +3705,7 @@
       </w:tblBorders>
     </w:tblPr>
   </w:style>
-  <w:style w:type="paragraph" w:styleId="Prrafodelista">
+  <w:style w:type="paragraph" w:styleId="ListParagraph">
     <w:name w:val="List Paragraph"/>
     <w:basedOn w:val="Normal"/>
     <w:uiPriority w:val="34"/>
@@ -2941,10 +3716,10 @@
       <w:contextualSpacing/>
     </w:pPr>
   </w:style>
-  <w:style w:type="paragraph" w:styleId="Textodeglobo">
+  <w:style w:type="paragraph" w:styleId="BalloonText">
     <w:name w:val="Balloon Text"/>
     <w:basedOn w:val="Normal"/>
-    <w:link w:val="TextodegloboCar"/>
+    <w:link w:val="BalloonTextChar"/>
     <w:uiPriority w:val="99"/>
     <w:semiHidden/>
     <w:unhideWhenUsed/>
@@ -2958,10 +3733,10 @@
       <w:szCs w:val="16"/>
     </w:rPr>
   </w:style>
-  <w:style w:type="character" w:customStyle="1" w:styleId="TextodegloboCar">
-    <w:name w:val="Texto de globo Car"/>
-    <w:basedOn w:val="Fuentedeprrafopredeter"/>
-    <w:link w:val="Textodeglobo"/>
+  <w:style w:type="character" w:customStyle="1" w:styleId="BalloonTextChar">
+    <w:name w:val="Balloon Text Char"/>
+    <w:basedOn w:val="DefaultParagraphFont"/>
+    <w:link w:val="BalloonText"/>
     <w:uiPriority w:val="99"/>
     <w:semiHidden/>
     <w:rsid w:val="009D5D9F"/>
@@ -2971,10 +3746,10 @@
       <w:szCs w:val="16"/>
     </w:rPr>
   </w:style>
-  <w:style w:type="character" w:customStyle="1" w:styleId="Ttulo3Car">
-    <w:name w:val="Título 3 Car"/>
-    <w:basedOn w:val="Fuentedeprrafopredeter"/>
-    <w:link w:val="Ttulo3"/>
+  <w:style w:type="character" w:customStyle="1" w:styleId="Heading3Char">
+    <w:name w:val="Heading 3 Char"/>
+    <w:basedOn w:val="DefaultParagraphFont"/>
+    <w:link w:val="Heading3"/>
     <w:uiPriority w:val="9"/>
     <w:rsid w:val="00711D11"/>
     <w:rPr>
@@ -2983,9 +3758,9 @@
       <w:spacing w:val="15"/>
     </w:rPr>
   </w:style>
-  <w:style w:type="character" w:styleId="Hipervnculo">
+  <w:style w:type="character" w:styleId="Hyperlink">
     <w:name w:val="Hyperlink"/>
-    <w:basedOn w:val="Fuentedeprrafopredeter"/>
+    <w:basedOn w:val="DefaultParagraphFont"/>
     <w:uiPriority w:val="99"/>
     <w:semiHidden/>
     <w:unhideWhenUsed/>
@@ -2995,10 +3770,10 @@
       <w:u w:val="single"/>
     </w:rPr>
   </w:style>
-  <w:style w:type="character" w:customStyle="1" w:styleId="Ttulo2Car">
-    <w:name w:val="Título 2 Car"/>
-    <w:basedOn w:val="Fuentedeprrafopredeter"/>
-    <w:link w:val="Ttulo2"/>
+  <w:style w:type="character" w:customStyle="1" w:styleId="Heading2Char">
+    <w:name w:val="Heading 2 Char"/>
+    <w:basedOn w:val="DefaultParagraphFont"/>
+    <w:link w:val="Heading2"/>
     <w:uiPriority w:val="9"/>
     <w:semiHidden/>
     <w:rsid w:val="00711D11"/>
@@ -3024,10 +3799,10 @@
       <w:lang w:eastAsia="es-AR"/>
     </w:rPr>
   </w:style>
-  <w:style w:type="character" w:customStyle="1" w:styleId="Ttulo1Car">
-    <w:name w:val="Título 1 Car"/>
-    <w:basedOn w:val="Fuentedeprrafopredeter"/>
-    <w:link w:val="Ttulo1"/>
+  <w:style w:type="character" w:customStyle="1" w:styleId="Heading1Char">
+    <w:name w:val="Heading 1 Char"/>
+    <w:basedOn w:val="DefaultParagraphFont"/>
+    <w:link w:val="Heading1"/>
     <w:uiPriority w:val="9"/>
     <w:rsid w:val="00711D11"/>
     <w:rPr>
@@ -3039,10 +3814,10 @@
       <w:shd w:val="clear" w:color="auto" w:fill="4F81BD" w:themeFill="accent1"/>
     </w:rPr>
   </w:style>
-  <w:style w:type="character" w:customStyle="1" w:styleId="Ttulo4Car">
-    <w:name w:val="Título 4 Car"/>
-    <w:basedOn w:val="Fuentedeprrafopredeter"/>
-    <w:link w:val="Ttulo4"/>
+  <w:style w:type="character" w:customStyle="1" w:styleId="Heading4Char">
+    <w:name w:val="Heading 4 Char"/>
+    <w:basedOn w:val="DefaultParagraphFont"/>
+    <w:link w:val="Heading4"/>
     <w:uiPriority w:val="9"/>
     <w:semiHidden/>
     <w:rsid w:val="00711D11"/>
@@ -3052,10 +3827,10 @@
       <w:spacing w:val="10"/>
     </w:rPr>
   </w:style>
-  <w:style w:type="character" w:customStyle="1" w:styleId="Ttulo5Car">
-    <w:name w:val="Título 5 Car"/>
-    <w:basedOn w:val="Fuentedeprrafopredeter"/>
-    <w:link w:val="Ttulo5"/>
+  <w:style w:type="character" w:customStyle="1" w:styleId="Heading5Char">
+    <w:name w:val="Heading 5 Char"/>
+    <w:basedOn w:val="DefaultParagraphFont"/>
+    <w:link w:val="Heading5"/>
     <w:uiPriority w:val="9"/>
     <w:semiHidden/>
     <w:rsid w:val="00711D11"/>
@@ -3065,10 +3840,10 @@
       <w:spacing w:val="10"/>
     </w:rPr>
   </w:style>
-  <w:style w:type="character" w:customStyle="1" w:styleId="Ttulo6Car">
-    <w:name w:val="Título 6 Car"/>
-    <w:basedOn w:val="Fuentedeprrafopredeter"/>
-    <w:link w:val="Ttulo6"/>
+  <w:style w:type="character" w:customStyle="1" w:styleId="Heading6Char">
+    <w:name w:val="Heading 6 Char"/>
+    <w:basedOn w:val="DefaultParagraphFont"/>
+    <w:link w:val="Heading6"/>
     <w:uiPriority w:val="9"/>
     <w:semiHidden/>
     <w:rsid w:val="00711D11"/>
@@ -3078,10 +3853,10 @@
       <w:spacing w:val="10"/>
     </w:rPr>
   </w:style>
-  <w:style w:type="character" w:customStyle="1" w:styleId="Ttulo7Car">
-    <w:name w:val="Título 7 Car"/>
-    <w:basedOn w:val="Fuentedeprrafopredeter"/>
-    <w:link w:val="Ttulo7"/>
+  <w:style w:type="character" w:customStyle="1" w:styleId="Heading7Char">
+    <w:name w:val="Heading 7 Char"/>
+    <w:basedOn w:val="DefaultParagraphFont"/>
+    <w:link w:val="Heading7"/>
     <w:uiPriority w:val="9"/>
     <w:semiHidden/>
     <w:rsid w:val="00711D11"/>
@@ -3091,10 +3866,10 @@
       <w:spacing w:val="10"/>
     </w:rPr>
   </w:style>
-  <w:style w:type="character" w:customStyle="1" w:styleId="Ttulo8Car">
-    <w:name w:val="Título 8 Car"/>
-    <w:basedOn w:val="Fuentedeprrafopredeter"/>
-    <w:link w:val="Ttulo8"/>
+  <w:style w:type="character" w:customStyle="1" w:styleId="Heading8Char">
+    <w:name w:val="Heading 8 Char"/>
+    <w:basedOn w:val="DefaultParagraphFont"/>
+    <w:link w:val="Heading8"/>
     <w:uiPriority w:val="9"/>
     <w:semiHidden/>
     <w:rsid w:val="00711D11"/>
@@ -3105,10 +3880,10 @@
       <w:szCs w:val="18"/>
     </w:rPr>
   </w:style>
-  <w:style w:type="character" w:customStyle="1" w:styleId="Ttulo9Car">
-    <w:name w:val="Título 9 Car"/>
-    <w:basedOn w:val="Fuentedeprrafopredeter"/>
-    <w:link w:val="Ttulo9"/>
+  <w:style w:type="character" w:customStyle="1" w:styleId="Heading9Char">
+    <w:name w:val="Heading 9 Char"/>
+    <w:basedOn w:val="DefaultParagraphFont"/>
+    <w:link w:val="Heading9"/>
     <w:uiPriority w:val="9"/>
     <w:semiHidden/>
     <w:rsid w:val="00711D11"/>
@@ -3121,7 +3896,7 @@
       <w:szCs w:val="18"/>
     </w:rPr>
   </w:style>
-  <w:style w:type="paragraph" w:styleId="Descripcin">
+  <w:style w:type="paragraph" w:styleId="Caption">
     <w:name w:val="caption"/>
     <w:basedOn w:val="Normal"/>
     <w:next w:val="Normal"/>
@@ -3138,11 +3913,11 @@
       <w:szCs w:val="16"/>
     </w:rPr>
   </w:style>
-  <w:style w:type="paragraph" w:styleId="Ttulo">
+  <w:style w:type="paragraph" w:styleId="Title">
     <w:name w:val="Title"/>
     <w:basedOn w:val="Normal"/>
     <w:next w:val="Normal"/>
-    <w:link w:val="TtuloCar"/>
+    <w:link w:val="TitleChar"/>
     <w:uiPriority w:val="10"/>
     <w:qFormat/>
     <w:rsid w:val="00711D11"/>
@@ -3158,10 +3933,10 @@
       <w:szCs w:val="52"/>
     </w:rPr>
   </w:style>
-  <w:style w:type="character" w:customStyle="1" w:styleId="TtuloCar">
-    <w:name w:val="Título Car"/>
-    <w:basedOn w:val="Fuentedeprrafopredeter"/>
-    <w:link w:val="Ttulo"/>
+  <w:style w:type="character" w:customStyle="1" w:styleId="TitleChar">
+    <w:name w:val="Title Char"/>
+    <w:basedOn w:val="DefaultParagraphFont"/>
+    <w:link w:val="Title"/>
     <w:uiPriority w:val="10"/>
     <w:rsid w:val="00711D11"/>
     <w:rPr>
@@ -3173,11 +3948,11 @@
       <w:szCs w:val="52"/>
     </w:rPr>
   </w:style>
-  <w:style w:type="paragraph" w:styleId="Subttulo">
+  <w:style w:type="paragraph" w:styleId="Subtitle">
     <w:name w:val="Subtitle"/>
     <w:basedOn w:val="Normal"/>
     <w:next w:val="Normal"/>
-    <w:link w:val="SubttuloCar"/>
+    <w:link w:val="SubtitleChar"/>
     <w:uiPriority w:val="11"/>
     <w:qFormat/>
     <w:rsid w:val="00711D11"/>
@@ -3192,10 +3967,10 @@
       <w:szCs w:val="21"/>
     </w:rPr>
   </w:style>
-  <w:style w:type="character" w:customStyle="1" w:styleId="SubttuloCar">
-    <w:name w:val="Subtítulo Car"/>
-    <w:basedOn w:val="Fuentedeprrafopredeter"/>
-    <w:link w:val="Subttulo"/>
+  <w:style w:type="character" w:customStyle="1" w:styleId="SubtitleChar">
+    <w:name w:val="Subtitle Char"/>
+    <w:basedOn w:val="DefaultParagraphFont"/>
+    <w:link w:val="Subtitle"/>
     <w:uiPriority w:val="11"/>
     <w:rsid w:val="00711D11"/>
     <w:rPr>
@@ -3206,7 +3981,7 @@
       <w:szCs w:val="21"/>
     </w:rPr>
   </w:style>
-  <w:style w:type="character" w:styleId="Textoennegrita">
+  <w:style w:type="character" w:styleId="Strong">
     <w:name w:val="Strong"/>
     <w:uiPriority w:val="22"/>
     <w:qFormat/>
@@ -3216,7 +3991,7 @@
       <w:bCs/>
     </w:rPr>
   </w:style>
-  <w:style w:type="character" w:styleId="nfasis">
+  <w:style w:type="character" w:styleId="Emphasis">
     <w:name w:val="Emphasis"/>
     <w:uiPriority w:val="20"/>
     <w:qFormat/>
@@ -3227,7 +4002,7 @@
       <w:spacing w:val="5"/>
     </w:rPr>
   </w:style>
-  <w:style w:type="paragraph" w:styleId="Sinespaciado">
+  <w:style w:type="paragraph" w:styleId="NoSpacing">
     <w:name w:val="No Spacing"/>
     <w:uiPriority w:val="1"/>
     <w:qFormat/>
@@ -3236,11 +4011,11 @@
       <w:spacing w:after="0" w:line="240" w:lineRule="auto"/>
     </w:pPr>
   </w:style>
-  <w:style w:type="paragraph" w:styleId="Cita">
+  <w:style w:type="paragraph" w:styleId="Quote">
     <w:name w:val="Quote"/>
     <w:basedOn w:val="Normal"/>
     <w:next w:val="Normal"/>
-    <w:link w:val="CitaCar"/>
+    <w:link w:val="QuoteChar"/>
     <w:uiPriority w:val="29"/>
     <w:qFormat/>
     <w:rsid w:val="00711D11"/>
@@ -3251,10 +4026,10 @@
       <w:szCs w:val="24"/>
     </w:rPr>
   </w:style>
-  <w:style w:type="character" w:customStyle="1" w:styleId="CitaCar">
-    <w:name w:val="Cita Car"/>
-    <w:basedOn w:val="Fuentedeprrafopredeter"/>
-    <w:link w:val="Cita"/>
+  <w:style w:type="character" w:customStyle="1" w:styleId="QuoteChar">
+    <w:name w:val="Quote Char"/>
+    <w:basedOn w:val="DefaultParagraphFont"/>
+    <w:link w:val="Quote"/>
     <w:uiPriority w:val="29"/>
     <w:rsid w:val="00711D11"/>
     <w:rPr>
@@ -3264,11 +4039,11 @@
       <w:szCs w:val="24"/>
     </w:rPr>
   </w:style>
-  <w:style w:type="paragraph" w:styleId="Citadestacada">
+  <w:style w:type="paragraph" w:styleId="IntenseQuote">
     <w:name w:val="Intense Quote"/>
     <w:basedOn w:val="Normal"/>
     <w:next w:val="Normal"/>
-    <w:link w:val="CitadestacadaCar"/>
+    <w:link w:val="IntenseQuoteChar"/>
     <w:uiPriority w:val="30"/>
     <w:qFormat/>
     <w:rsid w:val="00711D11"/>
@@ -3283,10 +4058,10 @@
       <w:szCs w:val="24"/>
     </w:rPr>
   </w:style>
-  <w:style w:type="character" w:customStyle="1" w:styleId="CitadestacadaCar">
-    <w:name w:val="Cita destacada Car"/>
-    <w:basedOn w:val="Fuentedeprrafopredeter"/>
-    <w:link w:val="Citadestacada"/>
+  <w:style w:type="character" w:customStyle="1" w:styleId="IntenseQuoteChar">
+    <w:name w:val="Intense Quote Char"/>
+    <w:basedOn w:val="DefaultParagraphFont"/>
+    <w:link w:val="IntenseQuote"/>
     <w:uiPriority w:val="30"/>
     <w:rsid w:val="00711D11"/>
     <w:rPr>
@@ -3295,7 +4070,7 @@
       <w:szCs w:val="24"/>
     </w:rPr>
   </w:style>
-  <w:style w:type="character" w:styleId="nfasissutil">
+  <w:style w:type="character" w:styleId="SubtleEmphasis">
     <w:name w:val="Subtle Emphasis"/>
     <w:uiPriority w:val="19"/>
     <w:qFormat/>
@@ -3306,7 +4081,7 @@
       <w:color w:val="243F60" w:themeColor="accent1" w:themeShade="7F"/>
     </w:rPr>
   </w:style>
-  <w:style w:type="character" w:styleId="nfasisintenso">
+  <w:style w:type="character" w:styleId="IntenseEmphasis">
     <w:name w:val="Intense Emphasis"/>
     <w:uiPriority w:val="21"/>
     <w:qFormat/>
@@ -3319,7 +4094,7 @@
       <w:spacing w:val="10"/>
     </w:rPr>
   </w:style>
-  <w:style w:type="character" w:styleId="Referenciasutil">
+  <w:style w:type="character" w:styleId="SubtleReference">
     <w:name w:val="Subtle Reference"/>
     <w:uiPriority w:val="31"/>
     <w:qFormat/>
@@ -3330,7 +4105,7 @@
       <w:color w:val="4F81BD" w:themeColor="accent1"/>
     </w:rPr>
   </w:style>
-  <w:style w:type="character" w:styleId="Referenciaintensa">
+  <w:style w:type="character" w:styleId="IntenseReference">
     <w:name w:val="Intense Reference"/>
     <w:uiPriority w:val="32"/>
     <w:qFormat/>
@@ -3344,7 +4119,7 @@
       <w:color w:val="4F81BD" w:themeColor="accent1"/>
     </w:rPr>
   </w:style>
-  <w:style w:type="character" w:styleId="Ttulodellibro">
+  <w:style w:type="character" w:styleId="BookTitle">
     <w:name w:val="Book Title"/>
     <w:uiPriority w:val="33"/>
     <w:qFormat/>
@@ -3357,9 +4132,9 @@
       <w:spacing w:val="0"/>
     </w:rPr>
   </w:style>
-  <w:style w:type="paragraph" w:styleId="TtuloTDC">
+  <w:style w:type="paragraph" w:styleId="TOCHeading">
     <w:name w:val="TOC Heading"/>
-    <w:basedOn w:val="Ttulo1"/>
+    <w:basedOn w:val="Heading1"/>
     <w:next w:val="Normal"/>
     <w:uiPriority w:val="39"/>
     <w:semiHidden/>
@@ -3661,7 +4436,7 @@
 </file>
 
 <file path=customXml/itemProps1.xml><?xml version="1.0" encoding="utf-8"?>
-<ds:datastoreItem xmlns:ds="http://schemas.openxmlformats.org/officeDocument/2006/customXml" ds:itemID="{E38CAEF6-AF13-4DCD-8FFE-27AD9530878A}">
+<ds:datastoreItem xmlns:ds="http://schemas.openxmlformats.org/officeDocument/2006/customXml" ds:itemID="{084FA299-5983-4E2F-91D7-42E294847EF0}">
   <ds:schemaRefs>
     <ds:schemaRef ds:uri="http://schemas.openxmlformats.org/officeDocument/2006/bibliography"/>
   </ds:schemaRefs>

</xml_diff>

<commit_message>
Se agregaron nuevos ejemplos c:
</commit_message>
<xml_diff>
--- a/TP 1 - Motores - Herrera Belen - Chappani Francisco - 2020.docx
+++ b/TP 1 - Motores - Herrera Belen - Chappani Francisco - 2020.docx
@@ -1,10 +1,10 @@
 
 <file path=word/document.xml><?xml version="1.0" encoding="utf-8"?>
-<w:document xmlns:wpc="http://schemas.microsoft.com/office/word/2010/wordprocessingCanvas" xmlns:cx="http://schemas.microsoft.com/office/drawing/2014/chartex" xmlns:cx1="http://schemas.microsoft.com/office/drawing/2015/9/8/chartex" xmlns:cx2="http://schemas.microsoft.com/office/drawing/2015/10/21/chartex" xmlns:cx3="http://schemas.microsoft.com/office/drawing/2016/5/9/chartex" xmlns:cx4="http://schemas.microsoft.com/office/drawing/2016/5/10/chartex" xmlns:cx5="http://schemas.microsoft.com/office/drawing/2016/5/11/chartex" xmlns:cx6="http://schemas.microsoft.com/office/drawing/2016/5/12/chartex" xmlns:cx7="http://schemas.microsoft.com/office/drawing/2016/5/13/chartex" xmlns:cx8="http://schemas.microsoft.com/office/drawing/2016/5/14/chartex" xmlns:mc="http://schemas.openxmlformats.org/markup-compatibility/2006" xmlns:aink="http://schemas.microsoft.com/office/drawing/2016/ink" xmlns:am3d="http://schemas.microsoft.com/office/drawing/2017/model3d" xmlns:o="urn:schemas-microsoft-com:office:office" xmlns:r="http://schemas.openxmlformats.org/officeDocument/2006/relationships" xmlns:m="http://schemas.openxmlformats.org/officeDocument/2006/math" xmlns:v="urn:schemas-microsoft-com:vml" xmlns:wp14="http://schemas.microsoft.com/office/word/2010/wordprocessingDrawing" xmlns:wp="http://schemas.openxmlformats.org/drawingml/2006/wordprocessingDrawing" xmlns:w10="urn:schemas-microsoft-com:office:word" xmlns:w="http://schemas.openxmlformats.org/wordprocessingml/2006/main" xmlns:w14="http://schemas.microsoft.com/office/word/2010/wordml" xmlns:w15="http://schemas.microsoft.com/office/word/2012/wordml" xmlns:w16cid="http://schemas.microsoft.com/office/word/2016/wordml/cid" xmlns:w16se="http://schemas.microsoft.com/office/word/2015/wordml/symex" xmlns:wpg="http://schemas.microsoft.com/office/word/2010/wordprocessingGroup" xmlns:wpi="http://schemas.microsoft.com/office/word/2010/wordprocessingInk" xmlns:wne="http://schemas.microsoft.com/office/word/2006/wordml" xmlns:wps="http://schemas.microsoft.com/office/word/2010/wordprocessingShape" mc:Ignorable="w14 w15 w16se w16cid wp14">
+<w:document xmlns:wpc="http://schemas.microsoft.com/office/word/2010/wordprocessingCanvas" xmlns:cx="http://schemas.microsoft.com/office/drawing/2014/chartex" xmlns:mc="http://schemas.openxmlformats.org/markup-compatibility/2006" xmlns:o="urn:schemas-microsoft-com:office:office" xmlns:r="http://schemas.openxmlformats.org/officeDocument/2006/relationships" xmlns:m="http://schemas.openxmlformats.org/officeDocument/2006/math" xmlns:v="urn:schemas-microsoft-com:vml" xmlns:wp14="http://schemas.microsoft.com/office/word/2010/wordprocessingDrawing" xmlns:wp="http://schemas.openxmlformats.org/drawingml/2006/wordprocessingDrawing" xmlns:w10="urn:schemas-microsoft-com:office:word" xmlns:w="http://schemas.openxmlformats.org/wordprocessingml/2006/main" xmlns:w14="http://schemas.microsoft.com/office/word/2010/wordml" xmlns:w15="http://schemas.microsoft.com/office/word/2012/wordml" xmlns:w16se="http://schemas.microsoft.com/office/word/2015/wordml/symex" xmlns:wpg="http://schemas.microsoft.com/office/word/2010/wordprocessingGroup" xmlns:wpi="http://schemas.microsoft.com/office/word/2010/wordprocessingInk" xmlns:wne="http://schemas.microsoft.com/office/word/2006/wordml" xmlns:wps="http://schemas.microsoft.com/office/word/2010/wordprocessingShape" mc:Ignorable="w14 w15 w16se wp14">
   <w:body>
     <w:tbl>
       <w:tblPr>
-        <w:tblStyle w:val="TableGrid"/>
+        <w:tblStyle w:val="Tablaconcuadrcula"/>
         <w:tblW w:w="0" w:type="auto"/>
         <w:tblLook w:val="04A0" w:firstRow="1" w:lastRow="0" w:firstColumn="1" w:lastColumn="0" w:noHBand="0" w:noVBand="1"/>
       </w:tblPr>
@@ -256,6 +256,13 @@
               </w:rPr>
               <w:t xml:space="preserve">Integrantes: </w:t>
             </w:r>
+            <w:r>
+              <w:rPr>
+                <w:b/>
+                <w:lang w:val="es-ES"/>
+              </w:rPr>
+              <w:t>Herrera Belén, Francisco Chappani</w:t>
+            </w:r>
           </w:p>
         </w:tc>
       </w:tr>
@@ -307,6 +314,12 @@
                 <w:lang w:val="es-ES"/>
               </w:rPr>
               <w:t xml:space="preserve">: </w:t>
+            </w:r>
+            <w:r>
+              <w:rPr>
+                <w:lang w:val="es-ES"/>
+              </w:rPr>
+              <w:t>Noche</w:t>
             </w:r>
           </w:p>
         </w:tc>
@@ -371,6 +384,12 @@
                 <w:lang w:val="es-ES"/>
               </w:rPr>
               <w:t>:</w:t>
+            </w:r>
+            <w:r>
+              <w:rPr>
+                <w:lang w:val="es-ES"/>
+              </w:rPr>
+              <w:t xml:space="preserve"> Centro</w:t>
             </w:r>
           </w:p>
         </w:tc>
@@ -496,7 +515,7 @@
     </w:p>
     <w:p>
       <w:pPr>
-        <w:pStyle w:val="ListParagraph"/>
+        <w:pStyle w:val="Prrafodelista"/>
         <w:numPr>
           <w:ilvl w:val="0"/>
           <w:numId w:val="1"/>
@@ -527,7 +546,7 @@
     </w:p>
     <w:p>
       <w:pPr>
-        <w:pStyle w:val="ListParagraph"/>
+        <w:pStyle w:val="Prrafodelista"/>
         <w:numPr>
           <w:ilvl w:val="0"/>
           <w:numId w:val="1"/>
@@ -576,7 +595,7 @@
     </w:p>
     <w:p>
       <w:pPr>
-        <w:pStyle w:val="ListParagraph"/>
+        <w:pStyle w:val="Prrafodelista"/>
         <w:numPr>
           <w:ilvl w:val="0"/>
           <w:numId w:val="1"/>
@@ -616,7 +635,6 @@
         </w:rPr>
         <w:t xml:space="preserve">creado por uno de los integrantes. Cada integrante deberá realizar como mínimo dos </w:t>
       </w:r>
-      <w:proofErr w:type="spellStart"/>
       <w:r>
         <w:rPr>
           <w:lang w:val="es-ES"/>
@@ -629,7 +647,6 @@
         </w:rPr>
         <w:t>s</w:t>
       </w:r>
-      <w:proofErr w:type="spellEnd"/>
       <w:r>
         <w:rPr>
           <w:lang w:val="es-ES"/>
@@ -705,7 +722,7 @@
     </w:p>
     <w:p>
       <w:pPr>
-        <w:pStyle w:val="ListParagraph"/>
+        <w:pStyle w:val="Prrafodelista"/>
         <w:jc w:val="both"/>
         <w:rPr>
           <w:lang w:val="es-ES"/>
@@ -819,7 +836,7 @@
       <w:hyperlink r:id="rId7" w:history="1">
         <w:r>
           <w:rPr>
-            <w:rStyle w:val="Hyperlink"/>
+            <w:rStyle w:val="Hipervnculo"/>
             <w:rFonts w:ascii="Calibri Light" w:hAnsi="Calibri Light" w:cs="Arial"/>
             <w:color w:val="000000"/>
             <w:sz w:val="25"/>
@@ -932,7 +949,7 @@
     </w:p>
     <w:p>
       <w:pPr>
-        <w:pStyle w:val="Heading1"/>
+        <w:pStyle w:val="Ttulo1"/>
       </w:pPr>
       <w:r>
         <w:t>Ejemplos sobre motores gráficos:</w:t>
@@ -940,7 +957,7 @@
     </w:p>
     <w:p>
       <w:pPr>
-        <w:pStyle w:val="Heading3"/>
+        <w:pStyle w:val="Ttulo3"/>
       </w:pPr>
       <w:r>
         <w:t>Ejemplo 1: rocket league</w:t>
@@ -1112,7 +1129,7 @@
     </w:p>
     <w:p>
       <w:pPr>
-        <w:pStyle w:val="Heading3"/>
+        <w:pStyle w:val="Ttulo3"/>
         <w:rPr>
           <w:shd w:val="clear" w:color="auto" w:fill="FFFFFF"/>
         </w:rPr>
@@ -1293,7 +1310,7 @@
     </w:p>
     <w:p>
       <w:pPr>
-        <w:pStyle w:val="Heading3"/>
+        <w:pStyle w:val="Ttulo3"/>
       </w:pPr>
       <w:r>
         <w:t xml:space="preserve">Ejemplo 3: rocket league </w:t>
@@ -1389,7 +1406,7 @@
     <w:p/>
     <w:p>
       <w:pPr>
-        <w:pStyle w:val="Heading3"/>
+        <w:pStyle w:val="Ttulo3"/>
       </w:pPr>
       <w:r>
         <w:t>EJEMPLO 4: DEAD BY DAYLIGHT</w:t>
@@ -1545,7 +1562,7 @@
     </w:p>
     <w:p>
       <w:pPr>
-        <w:pStyle w:val="Heading3"/>
+        <w:pStyle w:val="Ttulo3"/>
       </w:pPr>
       <w:r>
         <w:t>EJEMPLO 5: SEKIRO SHADOWS DIE TWICE</w:t>
@@ -1679,12 +1696,12 @@
     </w:p>
     <w:p>
       <w:pPr>
-        <w:pStyle w:val="ListParagraph"/>
-      </w:pPr>
-    </w:p>
-    <w:p>
-      <w:pPr>
-        <w:pStyle w:val="Heading3"/>
+        <w:pStyle w:val="Prrafodelista"/>
+      </w:pPr>
+    </w:p>
+    <w:p>
+      <w:pPr>
+        <w:pStyle w:val="Ttulo3"/>
       </w:pPr>
       <w:r>
         <w:t xml:space="preserve">EJEMPLO 6: </w:t>
@@ -1799,7 +1816,25 @@
           <w:sz w:val="25"/>
           <w:szCs w:val="25"/>
         </w:rPr>
-        <w:t>. A continuación, podemos observar ese juego la mecánica utiliza del micrófono para poder avanzar en el nivel.</w:t>
+        <w:t>. A continuación, podemos observar la mecánica</w:t>
+      </w:r>
+      <w:r>
+        <w:rPr>
+          <w:rFonts w:ascii="Calibri Light" w:hAnsi="Calibri Light" w:cs="Arial"/>
+          <w:color w:val="000000"/>
+          <w:sz w:val="25"/>
+          <w:szCs w:val="25"/>
+        </w:rPr>
+        <w:t xml:space="preserve"> de este videojuego utiliza </w:t>
+      </w:r>
+      <w:r>
+        <w:rPr>
+          <w:rFonts w:ascii="Calibri Light" w:hAnsi="Calibri Light" w:cs="Arial"/>
+          <w:color w:val="000000"/>
+          <w:sz w:val="25"/>
+          <w:szCs w:val="25"/>
+        </w:rPr>
+        <w:t>el micrófono para poder avanzar en el nivel.</w:t>
       </w:r>
     </w:p>
     <w:p>
@@ -1879,17 +1914,11 @@
     </w:p>
     <w:p>
       <w:pPr>
-        <w:pStyle w:val="Heading3"/>
+        <w:pStyle w:val="Ttulo3"/>
       </w:pPr>
       <w:r>
         <w:lastRenderedPageBreak/>
-        <w:t xml:space="preserve">EJEMPLO </w:t>
-      </w:r>
-      <w:r>
-        <w:t>7</w:t>
-      </w:r>
-      <w:r>
-        <w:t xml:space="preserve">: </w:t>
+        <w:t xml:space="preserve">EJEMPLO 7: </w:t>
       </w:r>
     </w:p>
     <w:p>
@@ -1900,106 +1929,17 @@
     </w:p>
     <w:p>
       <w:pPr>
-        <w:ind w:left="1800"/>
-      </w:pPr>
-      <w:r>
-        <w:t xml:space="preserve">      </w:t>
-      </w:r>
-      <w:r>
-        <w:t xml:space="preserve">Efecto de </w:t>
-      </w:r>
-      <w:proofErr w:type="spellStart"/>
-      <w:r>
-        <w:t>particulas</w:t>
-      </w:r>
-      <w:proofErr w:type="spellEnd"/>
-    </w:p>
-    <w:p>
-      <w:pPr>
-        <w:pStyle w:val="ListParagraph"/>
-        <w:numPr>
-          <w:ilvl w:val="0"/>
-          <w:numId w:val="5"/>
-        </w:numPr>
-        <w:jc w:val="both"/>
-        <w:rPr>
-          <w:rFonts w:ascii="Calibri Light" w:eastAsia="Times New Roman" w:hAnsi="Calibri Light" w:cs="Arial"/>
-          <w:color w:val="000000"/>
-          <w:sz w:val="25"/>
-          <w:szCs w:val="25"/>
+        <w:ind w:left="708"/>
+        <w:jc w:val="center"/>
+      </w:pPr>
+      <w:r>
+        <w:rPr>
+          <w:noProof/>
           <w:lang w:eastAsia="es-AR"/>
         </w:rPr>
-      </w:pPr>
-      <w:r>
-        <w:rPr>
-          <w:rFonts w:ascii="Calibri Light" w:eastAsia="Times New Roman" w:hAnsi="Calibri Light" w:cs="Arial"/>
-          <w:color w:val="000000"/>
-          <w:sz w:val="25"/>
-          <w:szCs w:val="25"/>
-          <w:lang w:eastAsia="es-AR"/>
-        </w:rPr>
-        <w:t>Efectos de partículas. Para efectos como líquidos en movimiento, humo, nubes, llamas y hechizos mágicos, hay un enfoque diferente a los gráficos conocidos como </w:t>
-      </w:r>
-      <w:proofErr w:type="spellStart"/>
-      <w:r>
-        <w:rPr>
-          <w:rFonts w:ascii="Calibri Light" w:eastAsia="Times New Roman" w:hAnsi="Calibri Light" w:cs="Arial"/>
-          <w:color w:val="000000"/>
-          <w:sz w:val="25"/>
-          <w:szCs w:val="25"/>
-          <w:lang w:eastAsia="es-AR"/>
-        </w:rPr>
-        <w:t>particle</w:t>
-      </w:r>
-      <w:proofErr w:type="spellEnd"/>
-      <w:r>
-        <w:rPr>
-          <w:rFonts w:ascii="Calibri Light" w:eastAsia="Times New Roman" w:hAnsi="Calibri Light" w:cs="Arial"/>
-          <w:color w:val="000000"/>
-          <w:sz w:val="25"/>
-          <w:szCs w:val="25"/>
-          <w:lang w:eastAsia="es-AR"/>
-        </w:rPr>
-        <w:t xml:space="preserve"> </w:t>
-      </w:r>
-      <w:proofErr w:type="spellStart"/>
-      <w:r>
-        <w:rPr>
-          <w:rFonts w:ascii="Calibri Light" w:eastAsia="Times New Roman" w:hAnsi="Calibri Light" w:cs="Arial"/>
-          <w:color w:val="000000"/>
-          <w:sz w:val="25"/>
-          <w:szCs w:val="25"/>
-          <w:lang w:eastAsia="es-AR"/>
-        </w:rPr>
-        <w:t>systems</w:t>
-      </w:r>
-      <w:proofErr w:type="spellEnd"/>
-      <w:r>
-        <w:rPr>
-          <w:rFonts w:ascii="Calibri Light" w:eastAsia="Times New Roman" w:hAnsi="Calibri Light" w:cs="Arial"/>
-          <w:color w:val="000000"/>
-          <w:sz w:val="25"/>
-          <w:szCs w:val="25"/>
-          <w:lang w:eastAsia="es-AR"/>
-        </w:rPr>
-        <w:t> que pueden ser utilizados para capturar la fluidez inherente y la energía</w:t>
-      </w:r>
-    </w:p>
-    <w:p>
-      <w:pPr>
-        <w:pStyle w:val="ListParagraph"/>
-        <w:jc w:val="both"/>
-        <w:rPr>
-          <w:lang w:val="es-ES"/>
-        </w:rPr>
-      </w:pPr>
-      <w:r>
-        <w:rPr>
-          <w:noProof/>
-        </w:rPr>
         <w:drawing>
-          <wp:inline distT="0" distB="0" distL="0" distR="0" wp14:anchorId="3726B05F" wp14:editId="6248FF28">
-            <wp:extent cx="4857750" cy="2228850"/>
+          <wp:inline distT="0" distB="0" distL="0" distR="0" wp14:anchorId="351A4BDF" wp14:editId="162F3DDC">
+            <wp:extent cx="4618800" cy="2119214"/>
             <wp:effectExtent l="0" t="0" r="0" b="0"/>
             <wp:docPr id="9" name="Picture 9"/>
             <wp:cNvGraphicFramePr>
@@ -2021,7 +1961,7 @@
                   <pic:spPr>
                     <a:xfrm>
                       <a:off x="0" y="0"/>
-                      <a:ext cx="4857750" cy="2228850"/>
+                      <a:ext cx="4618800" cy="2119214"/>
                     </a:xfrm>
                     <a:prstGeom prst="rect">
                       <a:avLst/>
@@ -2036,58 +1976,21 @@
     </w:p>
     <w:p>
       <w:pPr>
-        <w:pStyle w:val="ListParagraph"/>
-        <w:jc w:val="both"/>
-        <w:rPr>
-          <w:lang w:val="es-ES"/>
-        </w:rPr>
-      </w:pPr>
-    </w:p>
-    <w:p>
-      <w:pPr>
-        <w:pStyle w:val="ListParagraph"/>
-        <w:jc w:val="both"/>
-        <w:rPr>
-          <w:lang w:val="es-ES"/>
-        </w:rPr>
-      </w:pPr>
-    </w:p>
-    <w:p>
-      <w:pPr>
-        <w:pStyle w:val="Heading3"/>
-      </w:pPr>
-      <w:r>
-        <w:t xml:space="preserve">EJEMPLO </w:t>
-      </w:r>
-      <w:r>
-        <w:t>8</w:t>
-      </w:r>
-      <w:r>
-        <w:t xml:space="preserve">: </w:t>
-      </w:r>
-    </w:p>
-    <w:p>
-      <w:pPr>
-        <w:ind w:left="708"/>
-        <w:jc w:val="center"/>
-      </w:pPr>
-    </w:p>
-    <w:p>
-      <w:pPr>
         <w:ind w:left="1800"/>
       </w:pPr>
       <w:r>
-        <w:t xml:space="preserve">      </w:t>
-      </w:r>
-      <w:proofErr w:type="spellStart"/>
-      <w:r>
-        <w:t>Hitbox</w:t>
-      </w:r>
-      <w:proofErr w:type="spellEnd"/>
-    </w:p>
-    <w:p>
-      <w:pPr>
-        <w:pStyle w:val="ListParagraph"/>
+        <w:t xml:space="preserve">       </w:t>
+      </w:r>
+      <w:r>
+        <w:t xml:space="preserve">Efecto de </w:t>
+      </w:r>
+      <w:r>
+        <w:t>partículas</w:t>
+      </w:r>
+    </w:p>
+    <w:p>
+      <w:pPr>
+        <w:pStyle w:val="Prrafodelista"/>
         <w:numPr>
           <w:ilvl w:val="0"/>
           <w:numId w:val="5"/>
@@ -2104,12 +2007,13 @@
       <w:r>
         <w:rPr>
           <w:rFonts w:ascii="Calibri Light" w:eastAsia="Times New Roman" w:hAnsi="Calibri Light" w:cs="Arial"/>
+          <w:b/>
           <w:color w:val="000000"/>
           <w:sz w:val="25"/>
           <w:szCs w:val="25"/>
           <w:lang w:eastAsia="es-AR"/>
         </w:rPr>
-        <w:t>En los motores gráficos podemos definir zonas de los objetos las cuales interactúan con el entorno</w:t>
+        <w:t>Efectos de partículas</w:t>
       </w:r>
       <w:r>
         <w:rPr>
@@ -2119,8 +2023,9 @@
           <w:szCs w:val="25"/>
           <w:lang w:eastAsia="es-AR"/>
         </w:rPr>
-        <w:t xml:space="preserve">. </w:t>
-      </w:r>
+        <w:t>. Para efectos como líquidos en movimiento, humo, nubes, llamas y hechizos mágicos, hay un enfoque diferente a los gráficos conocidos como </w:t>
+      </w:r>
+      <w:proofErr w:type="spellStart"/>
       <w:r>
         <w:rPr>
           <w:rFonts w:ascii="Calibri Light" w:eastAsia="Times New Roman" w:hAnsi="Calibri Light" w:cs="Arial"/>
@@ -2129,7 +2034,18 @@
           <w:szCs w:val="25"/>
           <w:lang w:eastAsia="es-AR"/>
         </w:rPr>
-        <w:t>Es usual que objetos animados dispongan de varias </w:t>
+        <w:t>particle</w:t>
+      </w:r>
+      <w:proofErr w:type="spellEnd"/>
+      <w:r>
+        <w:rPr>
+          <w:rFonts w:ascii="Calibri Light" w:eastAsia="Times New Roman" w:hAnsi="Calibri Light" w:cs="Arial"/>
+          <w:color w:val="000000"/>
+          <w:sz w:val="25"/>
+          <w:szCs w:val="25"/>
+          <w:lang w:eastAsia="es-AR"/>
+        </w:rPr>
+        <w:t xml:space="preserve"> </w:t>
       </w:r>
       <w:proofErr w:type="spellStart"/>
       <w:r>
@@ -2140,7 +2056,7 @@
           <w:szCs w:val="25"/>
           <w:lang w:eastAsia="es-AR"/>
         </w:rPr>
-        <w:t>hitboxes</w:t>
+        <w:t>systems</w:t>
       </w:r>
       <w:proofErr w:type="spellEnd"/>
       <w:r>
@@ -2151,7 +2067,7 @@
           <w:szCs w:val="25"/>
           <w:lang w:eastAsia="es-AR"/>
         </w:rPr>
-        <w:t> en cada una de sus partes móviles, para así asegurar una buena precisión durante el movimiento</w:t>
+        <w:t> que pueden ser utilizados para capturar la fluidez inherente y la energía</w:t>
       </w:r>
       <w:r>
         <w:rPr>
@@ -2166,20 +2082,53 @@
     </w:p>
     <w:p>
       <w:pPr>
-        <w:pStyle w:val="ListParagraph"/>
+        <w:pStyle w:val="Prrafodelista"/>
         <w:jc w:val="both"/>
         <w:rPr>
           <w:lang w:val="es-ES"/>
         </w:rPr>
       </w:pPr>
+    </w:p>
+    <w:p>
+      <w:pPr>
+        <w:pStyle w:val="Prrafodelista"/>
+        <w:jc w:val="both"/>
+        <w:rPr>
+          <w:lang w:val="es-ES"/>
+        </w:rPr>
+      </w:pPr>
+    </w:p>
+    <w:p>
+      <w:pPr>
+        <w:pStyle w:val="Prrafodelista"/>
+        <w:jc w:val="both"/>
+        <w:rPr>
+          <w:lang w:val="es-ES"/>
+        </w:rPr>
+      </w:pPr>
+    </w:p>
+    <w:p>
+      <w:pPr>
+        <w:pStyle w:val="Ttulo3"/>
+      </w:pPr>
+      <w:r>
+        <w:t xml:space="preserve">EJEMPLO 8: </w:t>
+      </w:r>
+    </w:p>
+    <w:p>
+      <w:pPr>
+        <w:ind w:left="708"/>
+        <w:jc w:val="center"/>
+      </w:pPr>
       <w:r>
         <w:rPr>
           <w:noProof/>
+          <w:lang w:eastAsia="es-AR"/>
         </w:rPr>
         <w:drawing>
-          <wp:inline distT="0" distB="0" distL="0" distR="0" wp14:anchorId="2FE1CA0D" wp14:editId="4D709F3E">
-            <wp:extent cx="3238500" cy="2781300"/>
-            <wp:effectExtent l="0" t="0" r="0" b="0"/>
+          <wp:inline distT="0" distB="0" distL="0" distR="0" wp14:anchorId="1C7AA206" wp14:editId="1A3C743F">
+            <wp:extent cx="3026466" cy="2599200"/>
+            <wp:effectExtent l="0" t="0" r="2540" b="0"/>
             <wp:docPr id="11" name="Picture 11" descr="Hitbox | Counter-Strike Wiki | Fandom"/>
             <wp:cNvGraphicFramePr>
               <a:graphicFrameLocks xmlns:a="http://schemas.openxmlformats.org/drawingml/2006/main" noChangeAspect="1"/>
@@ -2209,7 +2158,7 @@
                   <pic:spPr bwMode="auto">
                     <a:xfrm>
                       <a:off x="0" y="0"/>
-                      <a:ext cx="3238500" cy="2781300"/>
+                      <a:ext cx="3026466" cy="2599200"/>
                     </a:xfrm>
                     <a:prstGeom prst="rect">
                       <a:avLst/>
@@ -2228,78 +2177,25 @@
     </w:p>
     <w:p>
       <w:pPr>
-        <w:pStyle w:val="ListParagraph"/>
-        <w:jc w:val="both"/>
-        <w:rPr>
-          <w:lang w:val="es-ES"/>
-        </w:rPr>
-      </w:pPr>
-    </w:p>
-    <w:p>
-      <w:pPr>
-        <w:pStyle w:val="ListParagraph"/>
-        <w:jc w:val="both"/>
-        <w:rPr>
-          <w:lang w:val="es-ES"/>
-        </w:rPr>
-      </w:pPr>
-    </w:p>
-    <w:p>
-      <w:pPr>
-        <w:pStyle w:val="Heading3"/>
-      </w:pPr>
-      <w:r>
-        <w:lastRenderedPageBreak/>
-        <w:t xml:space="preserve">EJEMPLO </w:t>
-      </w:r>
-      <w:r>
-        <w:t>9</w:t>
-      </w:r>
-      <w:r>
-        <w:t xml:space="preserve">: </w:t>
-      </w:r>
-    </w:p>
-    <w:p>
-      <w:pPr>
-        <w:ind w:left="708"/>
-        <w:jc w:val="center"/>
-      </w:pPr>
-    </w:p>
-    <w:p>
-      <w:pPr>
         <w:ind w:left="1800"/>
       </w:pPr>
       <w:r>
         <w:t xml:space="preserve">      </w:t>
       </w:r>
       <w:r>
-        <w:t xml:space="preserve">Niebla de guerra – </w:t>
-      </w:r>
-      <w:proofErr w:type="spellStart"/>
-      <w:r>
-        <w:t>Fog</w:t>
-      </w:r>
-      <w:proofErr w:type="spellEnd"/>
-      <w:r>
-        <w:t xml:space="preserve"> </w:t>
-      </w:r>
-      <w:proofErr w:type="spellStart"/>
-      <w:r>
-        <w:t>of</w:t>
-      </w:r>
-      <w:proofErr w:type="spellEnd"/>
-      <w:r>
-        <w:t xml:space="preserve"> </w:t>
-      </w:r>
-      <w:proofErr w:type="spellStart"/>
-      <w:r>
-        <w:t>war</w:t>
-      </w:r>
-      <w:proofErr w:type="spellEnd"/>
-    </w:p>
-    <w:p>
-      <w:pPr>
-        <w:pStyle w:val="ListParagraph"/>
+        <w:tab/>
+      </w:r>
+      <w:r>
+        <w:tab/>
+        <w:t xml:space="preserve">           </w:t>
+      </w:r>
+      <w:r>
+        <w:t>Hitbox</w:t>
+      </w:r>
+    </w:p>
+    <w:p>
+      <w:pPr>
+        <w:pStyle w:val="Prrafodelista"/>
         <w:numPr>
           <w:ilvl w:val="0"/>
           <w:numId w:val="5"/>
@@ -2321,7 +2217,7 @@
           <w:szCs w:val="25"/>
           <w:lang w:eastAsia="es-AR"/>
         </w:rPr>
-        <w:t xml:space="preserve">También nos permiten de militar zonas de visión del jugador en una escena. </w:t>
+        <w:t>En los motores gráficos podemos definir zonas de los objetos las cuales interactúan con el entorno</w:t>
       </w:r>
       <w:r>
         <w:rPr>
@@ -2331,7 +2227,7 @@
           <w:szCs w:val="25"/>
           <w:lang w:eastAsia="es-AR"/>
         </w:rPr>
-        <w:t>Acá</w:t>
+        <w:t xml:space="preserve">. </w:t>
       </w:r>
       <w:r>
         <w:rPr>
@@ -2341,7 +2237,7 @@
           <w:szCs w:val="25"/>
           <w:lang w:eastAsia="es-AR"/>
         </w:rPr>
-        <w:t xml:space="preserve"> podemos ver que el rango de visión </w:t>
+        <w:t>Es usual que objetos animados dispongan de varias </w:t>
       </w:r>
       <w:proofErr w:type="spellStart"/>
       <w:r>
@@ -2352,7 +2248,7 @@
           <w:szCs w:val="25"/>
           <w:lang w:eastAsia="es-AR"/>
         </w:rPr>
-        <w:t>esta</w:t>
+        <w:t>hitboxes</w:t>
       </w:r>
       <w:proofErr w:type="spellEnd"/>
       <w:r>
@@ -2363,7 +2259,7 @@
           <w:szCs w:val="25"/>
           <w:lang w:eastAsia="es-AR"/>
         </w:rPr>
-        <w:t xml:space="preserve"> </w:t>
+        <w:t> en cada una de sus partes móviles, para así asegurar una buena precisión durante el movimiento</w:t>
       </w:r>
       <w:r>
         <w:rPr>
@@ -2373,52 +2269,59 @@
           <w:szCs w:val="25"/>
           <w:lang w:eastAsia="es-AR"/>
         </w:rPr>
-        <w:t>delimitado</w:t>
-      </w:r>
-      <w:r>
-        <w:rPr>
-          <w:rFonts w:ascii="Calibri Light" w:eastAsia="Times New Roman" w:hAnsi="Calibri Light" w:cs="Arial"/>
-          <w:color w:val="000000"/>
-          <w:sz w:val="25"/>
-          <w:szCs w:val="25"/>
+        <w:t>.</w:t>
+      </w:r>
+    </w:p>
+    <w:p>
+      <w:pPr>
+        <w:pStyle w:val="Prrafodelista"/>
+        <w:jc w:val="both"/>
+        <w:rPr>
+          <w:lang w:val="es-ES"/>
+        </w:rPr>
+      </w:pPr>
+    </w:p>
+    <w:p>
+      <w:pPr>
+        <w:pStyle w:val="Prrafodelista"/>
+        <w:jc w:val="both"/>
+        <w:rPr>
+          <w:lang w:val="es-ES"/>
+        </w:rPr>
+      </w:pPr>
+    </w:p>
+    <w:p>
+      <w:pPr>
+        <w:pStyle w:val="Prrafodelista"/>
+        <w:jc w:val="both"/>
+        <w:rPr>
+          <w:lang w:val="es-ES"/>
+        </w:rPr>
+      </w:pPr>
+    </w:p>
+    <w:p>
+      <w:pPr>
+        <w:pStyle w:val="Ttulo3"/>
+      </w:pPr>
+      <w:r>
+        <w:lastRenderedPageBreak/>
+        <w:t xml:space="preserve">EJEMPLO 9: </w:t>
+      </w:r>
+    </w:p>
+    <w:p>
+      <w:pPr>
+        <w:ind w:left="708"/>
+        <w:jc w:val="center"/>
+      </w:pPr>
+      <w:r>
+        <w:rPr>
+          <w:noProof/>
           <w:lang w:eastAsia="es-AR"/>
         </w:rPr>
-        <w:t xml:space="preserve"> por </w:t>
-      </w:r>
-      <w:r>
-        <w:rPr>
-          <w:rFonts w:ascii="Calibri Light" w:eastAsia="Times New Roman" w:hAnsi="Calibri Light" w:cs="Arial"/>
-          <w:color w:val="000000"/>
-          <w:sz w:val="25"/>
-          <w:szCs w:val="25"/>
-          <w:lang w:eastAsia="es-AR"/>
-        </w:rPr>
-        <w:t>unidades y el terreno.</w:t>
-      </w:r>
-      <w:bookmarkStart w:id="0" w:name="_GoBack"/>
-      <w:bookmarkEnd w:id="0"/>
-    </w:p>
-    <w:p>
-      <w:pPr>
-        <w:pStyle w:val="ListParagraph"/>
-        <w:ind w:left="785"/>
-        <w:jc w:val="both"/>
-        <w:rPr>
-          <w:rFonts w:ascii="Calibri Light" w:eastAsia="Times New Roman" w:hAnsi="Calibri Light" w:cs="Arial"/>
-          <w:color w:val="000000"/>
-          <w:sz w:val="25"/>
-          <w:szCs w:val="25"/>
-          <w:lang w:eastAsia="es-AR"/>
-        </w:rPr>
-      </w:pPr>
-      <w:r>
-        <w:rPr>
-          <w:noProof/>
-        </w:rPr>
         <w:drawing>
-          <wp:inline distT="0" distB="0" distL="0" distR="0" wp14:anchorId="4A43B751" wp14:editId="6DA933C6">
-            <wp:extent cx="4572000" cy="3429000"/>
-            <wp:effectExtent l="0" t="0" r="0" b="0"/>
+          <wp:inline distT="0" distB="0" distL="0" distR="0" wp14:anchorId="1610BDAE" wp14:editId="1B497B61">
+            <wp:extent cx="4618800" cy="3464100"/>
+            <wp:effectExtent l="0" t="0" r="0" b="3175"/>
             <wp:docPr id="12" name="Picture 12" descr="Simple Fog of war Unity - YouTube"/>
             <wp:cNvGraphicFramePr>
               <a:graphicFrameLocks xmlns:a="http://schemas.openxmlformats.org/drawingml/2006/main" noChangeAspect="1"/>
@@ -2448,7 +2351,7 @@
                   <pic:spPr bwMode="auto">
                     <a:xfrm>
                       <a:off x="0" y="0"/>
-                      <a:ext cx="4572000" cy="3429000"/>
+                      <a:ext cx="4618800" cy="3464100"/>
                     </a:xfrm>
                     <a:prstGeom prst="rect">
                       <a:avLst/>
@@ -2467,10 +2370,857 @@
     </w:p>
     <w:p>
       <w:pPr>
+        <w:ind w:left="1800"/>
+      </w:pPr>
+      <w:r>
+        <w:t xml:space="preserve">      Niebla de guerra – </w:t>
+      </w:r>
+      <w:proofErr w:type="spellStart"/>
+      <w:r>
+        <w:t>Fog</w:t>
+      </w:r>
+      <w:proofErr w:type="spellEnd"/>
+      <w:r>
+        <w:t xml:space="preserve"> of </w:t>
+      </w:r>
+      <w:proofErr w:type="spellStart"/>
+      <w:r>
+        <w:t>war</w:t>
+      </w:r>
+      <w:proofErr w:type="spellEnd"/>
+    </w:p>
+    <w:p>
+      <w:pPr>
+        <w:pStyle w:val="Prrafodelista"/>
+        <w:numPr>
+          <w:ilvl w:val="0"/>
+          <w:numId w:val="5"/>
+        </w:numPr>
+        <w:jc w:val="both"/>
+        <w:rPr>
+          <w:rFonts w:ascii="Calibri Light" w:eastAsia="Times New Roman" w:hAnsi="Calibri Light" w:cs="Arial"/>
+          <w:color w:val="000000"/>
+          <w:sz w:val="25"/>
+          <w:szCs w:val="25"/>
+          <w:lang w:eastAsia="es-AR"/>
+        </w:rPr>
+      </w:pPr>
+      <w:r>
+        <w:rPr>
+          <w:rFonts w:ascii="Calibri Light" w:eastAsia="Times New Roman" w:hAnsi="Calibri Light" w:cs="Arial"/>
+          <w:color w:val="000000"/>
+          <w:sz w:val="25"/>
+          <w:szCs w:val="25"/>
+          <w:lang w:eastAsia="es-AR"/>
+        </w:rPr>
+        <w:t xml:space="preserve">También nos permiten de militar zonas de visión del jugador en una escena. </w:t>
+      </w:r>
+      <w:r>
+        <w:rPr>
+          <w:rFonts w:ascii="Calibri Light" w:eastAsia="Times New Roman" w:hAnsi="Calibri Light" w:cs="Arial"/>
+          <w:color w:val="000000"/>
+          <w:sz w:val="25"/>
+          <w:szCs w:val="25"/>
+          <w:lang w:eastAsia="es-AR"/>
+        </w:rPr>
+        <w:t>Acá</w:t>
+      </w:r>
+      <w:r>
+        <w:rPr>
+          <w:rFonts w:ascii="Calibri Light" w:eastAsia="Times New Roman" w:hAnsi="Calibri Light" w:cs="Arial"/>
+          <w:color w:val="000000"/>
+          <w:sz w:val="25"/>
+          <w:szCs w:val="25"/>
+          <w:lang w:eastAsia="es-AR"/>
+        </w:rPr>
+        <w:t xml:space="preserve"> podemos ver que el rango de visión </w:t>
+      </w:r>
+      <w:r>
+        <w:rPr>
+          <w:rFonts w:ascii="Calibri Light" w:eastAsia="Times New Roman" w:hAnsi="Calibri Light" w:cs="Arial"/>
+          <w:color w:val="000000"/>
+          <w:sz w:val="25"/>
+          <w:szCs w:val="25"/>
+          <w:lang w:eastAsia="es-AR"/>
+        </w:rPr>
+        <w:t>está</w:t>
+      </w:r>
+      <w:r>
+        <w:rPr>
+          <w:rFonts w:ascii="Calibri Light" w:eastAsia="Times New Roman" w:hAnsi="Calibri Light" w:cs="Arial"/>
+          <w:color w:val="000000"/>
+          <w:sz w:val="25"/>
+          <w:szCs w:val="25"/>
+          <w:lang w:eastAsia="es-AR"/>
+        </w:rPr>
+        <w:t xml:space="preserve"> </w:t>
+      </w:r>
+      <w:r>
+        <w:rPr>
+          <w:rFonts w:ascii="Calibri Light" w:eastAsia="Times New Roman" w:hAnsi="Calibri Light" w:cs="Arial"/>
+          <w:color w:val="000000"/>
+          <w:sz w:val="25"/>
+          <w:szCs w:val="25"/>
+          <w:lang w:eastAsia="es-AR"/>
+        </w:rPr>
+        <w:t>delimitado</w:t>
+      </w:r>
+      <w:r>
+        <w:rPr>
+          <w:rFonts w:ascii="Calibri Light" w:eastAsia="Times New Roman" w:hAnsi="Calibri Light" w:cs="Arial"/>
+          <w:color w:val="000000"/>
+          <w:sz w:val="25"/>
+          <w:szCs w:val="25"/>
+          <w:lang w:eastAsia="es-AR"/>
+        </w:rPr>
+        <w:t xml:space="preserve"> por </w:t>
+      </w:r>
+      <w:r>
+        <w:rPr>
+          <w:rFonts w:ascii="Calibri Light" w:eastAsia="Times New Roman" w:hAnsi="Calibri Light" w:cs="Arial"/>
+          <w:color w:val="000000"/>
+          <w:sz w:val="25"/>
+          <w:szCs w:val="25"/>
+          <w:lang w:eastAsia="es-AR"/>
+        </w:rPr>
+        <w:t>unidades y el terreno.</w:t>
+      </w:r>
+    </w:p>
+    <w:p>
+      <w:pPr>
+        <w:pStyle w:val="Prrafodelista"/>
+        <w:ind w:left="785"/>
+        <w:jc w:val="center"/>
+        <w:rPr>
+          <w:rFonts w:ascii="Calibri Light" w:eastAsia="Times New Roman" w:hAnsi="Calibri Light" w:cs="Arial"/>
+          <w:color w:val="000000"/>
+          <w:sz w:val="25"/>
+          <w:szCs w:val="25"/>
+          <w:lang w:eastAsia="es-AR"/>
+        </w:rPr>
+      </w:pPr>
+    </w:p>
+    <w:p>
+      <w:pPr>
+        <w:pStyle w:val="Ttulo3"/>
+        <w:rPr>
+          <w:lang w:val="es-ES"/>
+        </w:rPr>
+      </w:pPr>
+      <w:r>
+        <w:rPr>
+          <w:lang w:val="es-ES"/>
+        </w:rPr>
+        <w:t>EJEMPLO 10</w:t>
+      </w:r>
+      <w:r>
+        <w:rPr>
+          <w:lang w:val="es-ES"/>
+        </w:rPr>
+        <w:t>: LITTLE NIGHTMARE</w:t>
+      </w:r>
+    </w:p>
+    <w:p>
+      <w:pPr>
+        <w:ind w:left="708"/>
+        <w:jc w:val="center"/>
+        <w:rPr>
+          <w:lang w:val="es-ES"/>
+        </w:rPr>
+      </w:pPr>
+      <w:r>
+        <w:rPr>
+          <w:noProof/>
+          <w:lang w:eastAsia="es-AR"/>
+        </w:rPr>
+        <w:drawing>
+          <wp:inline distT="0" distB="0" distL="0" distR="0" wp14:anchorId="5563D041" wp14:editId="71392D38">
+            <wp:extent cx="4618800" cy="2598075"/>
+            <wp:effectExtent l="0" t="0" r="0" b="0"/>
+            <wp:docPr id="1" name="Imagen 1"/>
+            <wp:cNvGraphicFramePr>
+              <a:graphicFrameLocks xmlns:a="http://schemas.openxmlformats.org/drawingml/2006/main" noChangeAspect="1"/>
+            </wp:cNvGraphicFramePr>
+            <a:graphic xmlns:a="http://schemas.openxmlformats.org/drawingml/2006/main">
+              <a:graphicData uri="http://schemas.openxmlformats.org/drawingml/2006/picture">
+                <pic:pic xmlns:pic="http://schemas.openxmlformats.org/drawingml/2006/picture">
+                  <pic:nvPicPr>
+                    <pic:cNvPr id="1" name="LN_Gamescom_Screenshot_06_LookingForTheLift.jpg"/>
+                    <pic:cNvPicPr/>
+                  </pic:nvPicPr>
+                  <pic:blipFill>
+                    <a:blip r:embed="rId17" cstate="print">
+                      <a:extLst>
+                        <a:ext uri="{28A0092B-C50C-407E-A947-70E740481C1C}">
+                          <a14:useLocalDpi xmlns:a14="http://schemas.microsoft.com/office/drawing/2010/main" val="0"/>
+                        </a:ext>
+                      </a:extLst>
+                    </a:blip>
+                    <a:stretch>
+                      <a:fillRect/>
+                    </a:stretch>
+                  </pic:blipFill>
+                  <pic:spPr>
+                    <a:xfrm>
+                      <a:off x="0" y="0"/>
+                      <a:ext cx="4618800" cy="2598075"/>
+                    </a:xfrm>
+                    <a:prstGeom prst="rect">
+                      <a:avLst/>
+                    </a:prstGeom>
+                  </pic:spPr>
+                </pic:pic>
+              </a:graphicData>
+            </a:graphic>
+          </wp:inline>
+        </w:drawing>
+      </w:r>
+    </w:p>
+    <w:p>
+      <w:pPr>
+        <w:ind w:left="2124"/>
+      </w:pPr>
+      <w:r>
+        <w:t>Iluminación</w:t>
+      </w:r>
+    </w:p>
+    <w:p>
+      <w:pPr>
+        <w:pStyle w:val="NormalWeb"/>
+        <w:numPr>
+          <w:ilvl w:val="0"/>
+          <w:numId w:val="2"/>
+        </w:numPr>
+        <w:spacing w:before="0" w:beforeAutospacing="0" w:after="0" w:afterAutospacing="0"/>
+        <w:jc w:val="both"/>
+        <w:rPr>
+          <w:lang w:val="es-ES"/>
+        </w:rPr>
+      </w:pPr>
+      <w:r>
+        <w:rPr>
+          <w:rFonts w:ascii="Calibri Light" w:hAnsi="Calibri Light" w:cs="Arial"/>
+          <w:color w:val="000000"/>
+          <w:sz w:val="25"/>
+          <w:szCs w:val="25"/>
+        </w:rPr>
+        <w:t xml:space="preserve">Los motores gráficos </w:t>
+      </w:r>
+      <w:r>
+        <w:rPr>
+          <w:rFonts w:ascii="Calibri Light" w:hAnsi="Calibri Light" w:cs="Arial"/>
+          <w:color w:val="000000"/>
+          <w:sz w:val="25"/>
+          <w:szCs w:val="25"/>
+        </w:rPr>
+        <w:t xml:space="preserve">simulan la </w:t>
+      </w:r>
+      <w:r>
+        <w:rPr>
+          <w:rFonts w:ascii="Calibri Light" w:hAnsi="Calibri Light" w:cs="Arial"/>
+          <w:b/>
+          <w:color w:val="000000"/>
+          <w:sz w:val="25"/>
+          <w:szCs w:val="25"/>
+        </w:rPr>
+        <w:t>iluminación</w:t>
+      </w:r>
+      <w:r>
+        <w:rPr>
+          <w:rFonts w:ascii="Calibri Light" w:hAnsi="Calibri Light" w:cs="Arial"/>
+          <w:color w:val="000000"/>
+          <w:sz w:val="25"/>
+          <w:szCs w:val="25"/>
+        </w:rPr>
+        <w:t>. A continuación, podemos ver como la iluminación resalta a nuestro personaje.</w:t>
+      </w:r>
+    </w:p>
+    <w:p>
+      <w:pPr>
         <w:pStyle w:val="NormalWeb"/>
         <w:spacing w:before="0" w:beforeAutospacing="0" w:after="0" w:afterAutospacing="0"/>
+        <w:ind w:left="720"/>
         <w:jc w:val="both"/>
-      </w:pPr>
+        <w:rPr>
+          <w:rFonts w:ascii="Calibri Light" w:hAnsi="Calibri Light" w:cs="Arial"/>
+          <w:color w:val="000000"/>
+          <w:sz w:val="25"/>
+          <w:szCs w:val="25"/>
+        </w:rPr>
+      </w:pPr>
+    </w:p>
+    <w:p>
+      <w:pPr>
+        <w:pStyle w:val="Ttulo3"/>
+        <w:rPr>
+          <w:lang w:val="es-ES"/>
+        </w:rPr>
+      </w:pPr>
+      <w:r>
+        <w:rPr>
+          <w:lang w:val="es-ES"/>
+        </w:rPr>
+        <w:lastRenderedPageBreak/>
+        <w:t>EJEMPLO 11</w:t>
+      </w:r>
+      <w:r>
+        <w:rPr>
+          <w:lang w:val="es-ES"/>
+        </w:rPr>
+        <w:t>: SOUL CALIBUR V</w:t>
+      </w:r>
+    </w:p>
+    <w:p>
+      <w:pPr>
+        <w:ind w:left="708"/>
+        <w:jc w:val="center"/>
+        <w:rPr>
+          <w:lang w:val="es-ES"/>
+        </w:rPr>
+      </w:pPr>
+      <w:r>
+        <w:rPr>
+          <w:noProof/>
+          <w:lang w:eastAsia="es-AR"/>
+        </w:rPr>
+        <w:drawing>
+          <wp:inline distT="0" distB="0" distL="0" distR="0" wp14:anchorId="3988B4DB" wp14:editId="4C8F049C">
+            <wp:extent cx="4618800" cy="3464100"/>
+            <wp:effectExtent l="0" t="0" r="0" b="3175"/>
+            <wp:docPr id="10" name="Vídeo 10">
+              <a:hlinkClick xmlns:a="http://schemas.openxmlformats.org/drawingml/2006/main" r:id="rId18"/>
+            </wp:docPr>
+            <wp:cNvGraphicFramePr>
+              <a:graphicFrameLocks xmlns:a="http://schemas.openxmlformats.org/drawingml/2006/main" noChangeAspect="1"/>
+            </wp:cNvGraphicFramePr>
+            <a:graphic xmlns:a="http://schemas.openxmlformats.org/drawingml/2006/main">
+              <a:graphicData uri="http://schemas.openxmlformats.org/drawingml/2006/picture">
+                <pic:pic xmlns:pic="http://schemas.openxmlformats.org/drawingml/2006/picture">
+                  <pic:nvPicPr>
+                    <pic:cNvPr id="12" name=""/>
+                    <pic:cNvPicPr/>
+                  </pic:nvPicPr>
+                  <pic:blipFill>
+                    <a:blip r:embed="rId19">
+                      <a:extLst>
+                        <a:ext uri="{28A0092B-C50C-407E-A947-70E740481C1C}">
+                          <a14:useLocalDpi xmlns:a14="http://schemas.microsoft.com/office/drawing/2010/main" val="0"/>
+                        </a:ext>
+                        <a:ext uri="{C809E66F-F1BF-436E-b5F7-EEA9579F0CBA}">
+                          <wp15:webVideoPr xmlns:wp15="http://schemas.microsoft.com/office/word/2012/wordprocessingDrawing" embeddedHtml="&lt;iframe id=&quot;ytplayer&quot; src=&quot;https://www.youtube.com/embed/3_rPIPOZbko&quot; frameborder=&quot;0&quot; type=&quot;text/html&quot; width=&quot;816&quot; height=&quot;480&quot; /&gt;" h="480" w="816"/>
+                        </a:ext>
+                      </a:extLst>
+                    </a:blip>
+                    <a:stretch>
+                      <a:fillRect/>
+                    </a:stretch>
+                  </pic:blipFill>
+                  <pic:spPr>
+                    <a:xfrm>
+                      <a:off x="0" y="0"/>
+                      <a:ext cx="4618800" cy="3464100"/>
+                    </a:xfrm>
+                    <a:prstGeom prst="rect">
+                      <a:avLst/>
+                    </a:prstGeom>
+                  </pic:spPr>
+                </pic:pic>
+              </a:graphicData>
+            </a:graphic>
+          </wp:inline>
+        </w:drawing>
+      </w:r>
+    </w:p>
+    <w:p>
+      <w:pPr>
+        <w:ind w:left="2124"/>
+      </w:pPr>
+      <w:r>
+        <w:t>Animación</w:t>
+      </w:r>
+    </w:p>
+    <w:p>
+      <w:pPr>
+        <w:pStyle w:val="NormalWeb"/>
+        <w:numPr>
+          <w:ilvl w:val="0"/>
+          <w:numId w:val="2"/>
+        </w:numPr>
+        <w:spacing w:before="0" w:beforeAutospacing="0" w:after="0" w:afterAutospacing="0"/>
+        <w:jc w:val="both"/>
+        <w:rPr>
+          <w:rFonts w:ascii="Calibri Light" w:hAnsi="Calibri Light" w:cs="Arial"/>
+          <w:color w:val="000000"/>
+          <w:sz w:val="25"/>
+          <w:szCs w:val="25"/>
+        </w:rPr>
+      </w:pPr>
+      <w:r>
+        <w:rPr>
+          <w:rFonts w:ascii="Calibri Light" w:hAnsi="Calibri Light" w:cs="Arial"/>
+          <w:color w:val="000000"/>
+          <w:sz w:val="25"/>
+          <w:szCs w:val="25"/>
+        </w:rPr>
+        <w:t xml:space="preserve">Los motores gráficos </w:t>
+      </w:r>
+      <w:r>
+        <w:rPr>
+          <w:rFonts w:ascii="Calibri Light" w:hAnsi="Calibri Light" w:cs="Arial"/>
+          <w:color w:val="000000"/>
+          <w:sz w:val="25"/>
+          <w:szCs w:val="25"/>
+        </w:rPr>
+        <w:t xml:space="preserve">simulan la </w:t>
+      </w:r>
+      <w:r>
+        <w:rPr>
+          <w:rFonts w:ascii="Calibri Light" w:hAnsi="Calibri Light" w:cs="Arial"/>
+          <w:b/>
+          <w:color w:val="000000"/>
+          <w:sz w:val="25"/>
+          <w:szCs w:val="25"/>
+        </w:rPr>
+        <w:t>animación</w:t>
+      </w:r>
+      <w:r>
+        <w:rPr>
+          <w:rFonts w:ascii="Calibri Light" w:hAnsi="Calibri Light" w:cs="Arial"/>
+          <w:color w:val="000000"/>
+          <w:sz w:val="25"/>
+          <w:szCs w:val="25"/>
+        </w:rPr>
+        <w:t>. A continuación, podemos ver como la animación de lucha creado con el motor Havok.</w:t>
+      </w:r>
+    </w:p>
+    <w:p>
+      <w:pPr>
+        <w:ind w:left="708"/>
+        <w:jc w:val="center"/>
+        <w:rPr>
+          <w:lang w:val="es-ES"/>
+        </w:rPr>
+      </w:pPr>
+    </w:p>
+    <w:p>
+      <w:pPr>
+        <w:pStyle w:val="Ttulo3"/>
+      </w:pPr>
+      <w:r>
+        <w:t>EJEMPLO 12</w:t>
+      </w:r>
+      <w:r>
+        <w:t>: DEAD BY DAYLIGHT</w:t>
+      </w:r>
+    </w:p>
+    <w:p>
+      <w:pPr>
+        <w:ind w:left="708"/>
+        <w:jc w:val="center"/>
+      </w:pPr>
+      <w:r>
+        <w:rPr>
+          <w:noProof/>
+          <w:lang w:eastAsia="es-AR"/>
+        </w:rPr>
+        <w:drawing>
+          <wp:inline distT="0" distB="0" distL="0" distR="0" wp14:anchorId="25B0A05A" wp14:editId="040461B5">
+            <wp:extent cx="4618800" cy="2575646"/>
+            <wp:effectExtent l="0" t="0" r="0" b="0"/>
+            <wp:docPr id="13" name="Imagen 13" descr="https://us.v-cdn.net/6030815/uploads/964/OS8NEWYQJCRO.png"/>
+            <wp:cNvGraphicFramePr>
+              <a:graphicFrameLocks xmlns:a="http://schemas.openxmlformats.org/drawingml/2006/main" noChangeAspect="1"/>
+            </wp:cNvGraphicFramePr>
+            <a:graphic xmlns:a="http://schemas.openxmlformats.org/drawingml/2006/main">
+              <a:graphicData uri="http://schemas.openxmlformats.org/drawingml/2006/picture">
+                <pic:pic xmlns:pic="http://schemas.openxmlformats.org/drawingml/2006/picture">
+                  <pic:nvPicPr>
+                    <pic:cNvPr id="0" name="Picture 3" descr="https://us.v-cdn.net/6030815/uploads/964/OS8NEWYQJCRO.png"/>
+                    <pic:cNvPicPr>
+                      <a:picLocks noChangeAspect="1" noChangeArrowheads="1"/>
+                    </pic:cNvPicPr>
+                  </pic:nvPicPr>
+                  <pic:blipFill>
+                    <a:blip r:embed="rId20">
+                      <a:extLst>
+                        <a:ext uri="{28A0092B-C50C-407E-A947-70E740481C1C}">
+                          <a14:useLocalDpi xmlns:a14="http://schemas.microsoft.com/office/drawing/2010/main" val="0"/>
+                        </a:ext>
+                      </a:extLst>
+                    </a:blip>
+                    <a:srcRect/>
+                    <a:stretch>
+                      <a:fillRect/>
+                    </a:stretch>
+                  </pic:blipFill>
+                  <pic:spPr bwMode="auto">
+                    <a:xfrm>
+                      <a:off x="0" y="0"/>
+                      <a:ext cx="4618800" cy="2575646"/>
+                    </a:xfrm>
+                    <a:prstGeom prst="rect">
+                      <a:avLst/>
+                    </a:prstGeom>
+                    <a:noFill/>
+                    <a:ln>
+                      <a:noFill/>
+                    </a:ln>
+                  </pic:spPr>
+                </pic:pic>
+              </a:graphicData>
+            </a:graphic>
+          </wp:inline>
+        </w:drawing>
+      </w:r>
+    </w:p>
+    <w:p>
+      <w:pPr>
+        <w:ind w:left="2124"/>
+      </w:pPr>
+      <w:r>
+        <w:t>Hitbox</w:t>
+      </w:r>
+    </w:p>
+    <w:p>
+      <w:pPr>
+        <w:pStyle w:val="NormalWeb"/>
+        <w:numPr>
+          <w:ilvl w:val="0"/>
+          <w:numId w:val="2"/>
+        </w:numPr>
+        <w:spacing w:before="0" w:beforeAutospacing="0" w:after="0" w:afterAutospacing="0"/>
+        <w:ind w:left="708"/>
+        <w:rPr>
+          <w:rFonts w:ascii="Calibri Light" w:hAnsi="Calibri Light"/>
+          <w:sz w:val="25"/>
+          <w:szCs w:val="25"/>
+        </w:rPr>
+      </w:pPr>
+      <w:r>
+        <w:rPr>
+          <w:rFonts w:ascii="Calibri Light" w:hAnsi="Calibri Light" w:cs="Arial"/>
+          <w:color w:val="000000"/>
+          <w:sz w:val="25"/>
+          <w:szCs w:val="25"/>
+        </w:rPr>
+        <w:t xml:space="preserve">Los motores gráficos </w:t>
+      </w:r>
+      <w:r>
+        <w:rPr>
+          <w:rFonts w:ascii="Calibri Light" w:hAnsi="Calibri Light" w:cs="Arial"/>
+          <w:color w:val="000000"/>
+          <w:sz w:val="25"/>
+          <w:szCs w:val="25"/>
+        </w:rPr>
+        <w:t xml:space="preserve">permiten el </w:t>
+      </w:r>
+      <w:r>
+        <w:rPr>
+          <w:rFonts w:ascii="Calibri Light" w:hAnsi="Calibri Light" w:cs="Arial"/>
+          <w:b/>
+          <w:color w:val="000000"/>
+          <w:sz w:val="25"/>
+          <w:szCs w:val="25"/>
+        </w:rPr>
+        <w:t>diseño</w:t>
+      </w:r>
+      <w:r>
+        <w:rPr>
+          <w:rFonts w:ascii="Calibri Light" w:hAnsi="Calibri Light" w:cs="Arial"/>
+          <w:color w:val="000000"/>
+          <w:sz w:val="25"/>
+          <w:szCs w:val="25"/>
+        </w:rPr>
+        <w:t>, un ejemplo son los hitbox. Son</w:t>
+      </w:r>
+      <w:r>
+        <w:rPr>
+          <w:rStyle w:val="Tablaconcuadrcula"/>
+          <w:rFonts w:ascii="Georgia" w:hAnsi="Georgia"/>
+          <w:color w:val="444444"/>
+          <w:bdr w:val="none" w:sz="0" w:space="0" w:color="auto" w:frame="1"/>
+          <w:shd w:val="clear" w:color="auto" w:fill="FFFFFF"/>
+        </w:rPr>
+        <w:t xml:space="preserve"> </w:t>
+      </w:r>
+      <w:r>
+        <w:rPr>
+          <w:rStyle w:val="Textoennegrita"/>
+          <w:rFonts w:ascii="Calibri Light" w:hAnsi="Calibri Light"/>
+          <w:sz w:val="25"/>
+          <w:szCs w:val="25"/>
+          <w:bdr w:val="none" w:sz="0" w:space="0" w:color="auto" w:frame="1"/>
+          <w:shd w:val="clear" w:color="auto" w:fill="FFFFFF"/>
+        </w:rPr>
+        <w:t>el área de impacto de un personaje jugable</w:t>
+      </w:r>
+      <w:r>
+        <w:rPr>
+          <w:rFonts w:ascii="Calibri Light" w:hAnsi="Calibri Light"/>
+          <w:sz w:val="25"/>
+          <w:szCs w:val="25"/>
+          <w:shd w:val="clear" w:color="auto" w:fill="FFFFFF"/>
+        </w:rPr>
+        <w:t>.</w:t>
+      </w:r>
+      <w:r>
+        <w:rPr>
+          <w:rFonts w:ascii="Calibri Light" w:hAnsi="Calibri Light"/>
+          <w:sz w:val="25"/>
+          <w:szCs w:val="25"/>
+          <w:shd w:val="clear" w:color="auto" w:fill="FFFFFF"/>
+        </w:rPr>
+        <w:t xml:space="preserve"> En los videojuegos 3D son cuboides y en los videojuegos 2D son rectángulos.</w:t>
+      </w:r>
+    </w:p>
+    <w:p>
+      <w:pPr>
+        <w:pStyle w:val="NormalWeb"/>
+        <w:spacing w:before="0" w:beforeAutospacing="0" w:after="0" w:afterAutospacing="0"/>
+        <w:rPr>
+          <w:rFonts w:ascii="Calibri Light" w:hAnsi="Calibri Light"/>
+          <w:sz w:val="25"/>
+          <w:szCs w:val="25"/>
+          <w:shd w:val="clear" w:color="auto" w:fill="FFFFFF"/>
+        </w:rPr>
+      </w:pPr>
+    </w:p>
+    <w:p>
+      <w:pPr>
+        <w:pStyle w:val="Ttulo3"/>
+      </w:pPr>
+      <w:r>
+        <w:lastRenderedPageBreak/>
+        <w:t>EJEMPLO 13</w:t>
+      </w:r>
+      <w:r>
+        <w:t xml:space="preserve">: </w:t>
+      </w:r>
+      <w:r>
+        <w:t>FOTORREALISMO</w:t>
+      </w:r>
+    </w:p>
+    <w:p/>
+    <w:p>
+      <w:pPr>
+        <w:pStyle w:val="NormalWeb"/>
+        <w:spacing w:before="0" w:beforeAutospacing="0" w:after="0" w:afterAutospacing="0"/>
+        <w:ind w:left="708"/>
+        <w:jc w:val="center"/>
+      </w:pPr>
+      <w:r>
+        <w:rPr>
+          <w:noProof/>
+        </w:rPr>
+        <w:drawing>
+          <wp:inline distT="0" distB="0" distL="0" distR="0" wp14:anchorId="74390CAB" wp14:editId="3D8095DB">
+            <wp:extent cx="4618800" cy="2598075"/>
+            <wp:effectExtent l="0" t="0" r="0" b="0"/>
+            <wp:docPr id="16" name="Imagen 16" descr="https://media.vandal.net/i/640x360/4-2017/201742092529_1.jpg"/>
+            <wp:cNvGraphicFramePr>
+              <a:graphicFrameLocks xmlns:a="http://schemas.openxmlformats.org/drawingml/2006/main" noChangeAspect="1"/>
+            </wp:cNvGraphicFramePr>
+            <a:graphic xmlns:a="http://schemas.openxmlformats.org/drawingml/2006/main">
+              <a:graphicData uri="http://schemas.openxmlformats.org/drawingml/2006/picture">
+                <pic:pic xmlns:pic="http://schemas.openxmlformats.org/drawingml/2006/picture">
+                  <pic:nvPicPr>
+                    <pic:cNvPr id="0" name="Picture 1" descr="https://media.vandal.net/i/640x360/4-2017/201742092529_1.jpg"/>
+                    <pic:cNvPicPr>
+                      <a:picLocks noChangeAspect="1" noChangeArrowheads="1"/>
+                    </pic:cNvPicPr>
+                  </pic:nvPicPr>
+                  <pic:blipFill>
+                    <a:blip r:embed="rId21">
+                      <a:extLst>
+                        <a:ext uri="{28A0092B-C50C-407E-A947-70E740481C1C}">
+                          <a14:useLocalDpi xmlns:a14="http://schemas.microsoft.com/office/drawing/2010/main" val="0"/>
+                        </a:ext>
+                      </a:extLst>
+                    </a:blip>
+                    <a:srcRect/>
+                    <a:stretch>
+                      <a:fillRect/>
+                    </a:stretch>
+                  </pic:blipFill>
+                  <pic:spPr bwMode="auto">
+                    <a:xfrm>
+                      <a:off x="0" y="0"/>
+                      <a:ext cx="4618800" cy="2598075"/>
+                    </a:xfrm>
+                    <a:prstGeom prst="rect">
+                      <a:avLst/>
+                    </a:prstGeom>
+                    <a:noFill/>
+                    <a:ln>
+                      <a:noFill/>
+                    </a:ln>
+                  </pic:spPr>
+                </pic:pic>
+              </a:graphicData>
+            </a:graphic>
+          </wp:inline>
+        </w:drawing>
+      </w:r>
+    </w:p>
+    <w:p>
+      <w:pPr>
+        <w:ind w:left="2124"/>
+      </w:pPr>
+      <w:r>
+        <w:t>Fotorrealismo</w:t>
+      </w:r>
+    </w:p>
+    <w:p>
+      <w:pPr>
+        <w:pStyle w:val="NormalWeb"/>
+        <w:numPr>
+          <w:ilvl w:val="0"/>
+          <w:numId w:val="2"/>
+        </w:numPr>
+        <w:spacing w:before="0" w:beforeAutospacing="0" w:after="0" w:afterAutospacing="0"/>
+        <w:ind w:left="708"/>
+        <w:rPr>
+          <w:rFonts w:ascii="Calibri Light" w:hAnsi="Calibri Light"/>
+          <w:sz w:val="25"/>
+          <w:szCs w:val="25"/>
+        </w:rPr>
+      </w:pPr>
+      <w:r>
+        <w:rPr>
+          <w:rFonts w:ascii="Calibri Light" w:hAnsi="Calibri Light" w:cs="Arial"/>
+          <w:color w:val="000000"/>
+          <w:sz w:val="25"/>
+          <w:szCs w:val="25"/>
+        </w:rPr>
+        <w:t xml:space="preserve">Los motores gráficos </w:t>
+      </w:r>
+      <w:r>
+        <w:rPr>
+          <w:rFonts w:ascii="Calibri Light" w:hAnsi="Calibri Light" w:cs="Arial"/>
+          <w:color w:val="000000"/>
+          <w:sz w:val="25"/>
+          <w:szCs w:val="25"/>
+        </w:rPr>
+        <w:t>simulan</w:t>
+      </w:r>
+      <w:r>
+        <w:rPr>
+          <w:rFonts w:ascii="Calibri Light" w:hAnsi="Calibri Light" w:cs="Arial"/>
+          <w:color w:val="000000"/>
+          <w:sz w:val="25"/>
+          <w:szCs w:val="25"/>
+        </w:rPr>
+        <w:t xml:space="preserve"> el </w:t>
+      </w:r>
+      <w:r>
+        <w:rPr>
+          <w:rFonts w:ascii="Calibri Light" w:hAnsi="Calibri Light" w:cs="Arial"/>
+          <w:b/>
+          <w:color w:val="000000"/>
+          <w:sz w:val="25"/>
+          <w:szCs w:val="25"/>
+        </w:rPr>
+        <w:t>fotorrealismo</w:t>
+      </w:r>
+      <w:r>
+        <w:rPr>
+          <w:rFonts w:ascii="Calibri Light" w:hAnsi="Calibri Light" w:cs="Arial"/>
+          <w:color w:val="000000"/>
+          <w:sz w:val="25"/>
+          <w:szCs w:val="25"/>
+        </w:rPr>
+        <w:t>.</w:t>
+      </w:r>
+      <w:r>
+        <w:rPr>
+          <w:rFonts w:ascii="Arial" w:hAnsi="Arial" w:cs="Arial"/>
+          <w:b/>
+          <w:bCs/>
+          <w:color w:val="333333"/>
+          <w:sz w:val="25"/>
+          <w:szCs w:val="25"/>
+          <w:shd w:val="clear" w:color="auto" w:fill="FFFFFF"/>
+        </w:rPr>
+        <w:t xml:space="preserve"> </w:t>
+      </w:r>
+      <w:r>
+        <w:rPr>
+          <w:rFonts w:ascii="Calibri Light" w:hAnsi="Calibri Light" w:cs="Arial"/>
+          <w:b/>
+          <w:bCs/>
+          <w:sz w:val="25"/>
+          <w:szCs w:val="25"/>
+          <w:shd w:val="clear" w:color="auto" w:fill="FFFFFF"/>
+        </w:rPr>
+        <w:t>Unreal Engine 4</w:t>
+      </w:r>
+      <w:r>
+        <w:rPr>
+          <w:rFonts w:ascii="Calibri Light" w:hAnsi="Calibri Light" w:cs="Arial"/>
+          <w:sz w:val="25"/>
+          <w:szCs w:val="25"/>
+          <w:shd w:val="clear" w:color="auto" w:fill="FFFFFF"/>
+        </w:rPr>
+        <w:t> tiene como objetivo demostrar las mejoras</w:t>
+      </w:r>
+      <w:r>
+        <w:rPr>
+          <w:rFonts w:ascii="Arial" w:hAnsi="Arial" w:cs="Arial"/>
+          <w:sz w:val="25"/>
+          <w:szCs w:val="25"/>
+          <w:shd w:val="clear" w:color="auto" w:fill="FFFFFF"/>
+        </w:rPr>
+        <w:t xml:space="preserve"> </w:t>
+      </w:r>
+      <w:r>
+        <w:rPr>
+          <w:rFonts w:ascii="Calibri Light" w:hAnsi="Calibri Light" w:cs="Arial"/>
+          <w:sz w:val="25"/>
+          <w:szCs w:val="25"/>
+          <w:shd w:val="clear" w:color="auto" w:fill="FFFFFF"/>
+        </w:rPr>
+        <w:t>en la creación de </w:t>
+      </w:r>
+      <w:r>
+        <w:rPr>
+          <w:rFonts w:ascii="Calibri Light" w:hAnsi="Calibri Light" w:cs="Arial"/>
+          <w:b/>
+          <w:bCs/>
+          <w:sz w:val="25"/>
+          <w:szCs w:val="25"/>
+          <w:shd w:val="clear" w:color="auto" w:fill="FFFFFF"/>
+        </w:rPr>
+        <w:t>rostros realistas</w:t>
+      </w:r>
+      <w:r>
+        <w:rPr>
+          <w:rFonts w:ascii="Calibri Light" w:hAnsi="Calibri Light" w:cs="Arial"/>
+          <w:b/>
+          <w:bCs/>
+          <w:sz w:val="25"/>
+          <w:szCs w:val="25"/>
+          <w:shd w:val="clear" w:color="auto" w:fill="FFFFFF"/>
+        </w:rPr>
+        <w:t xml:space="preserve">. </w:t>
+      </w:r>
+      <w:r>
+        <w:rPr>
+          <w:rFonts w:ascii="Calibri Light" w:hAnsi="Calibri Light" w:cs="Arial"/>
+          <w:sz w:val="25"/>
+          <w:szCs w:val="25"/>
+          <w:shd w:val="clear" w:color="auto" w:fill="FFFFFF"/>
+        </w:rPr>
+        <w:t>Estos avances se aplican en la creación de pieles con poros y pelos de diseño muy avanzado.</w:t>
+      </w:r>
+    </w:p>
+    <w:p>
+      <w:pPr>
+        <w:pStyle w:val="NormalWeb"/>
+        <w:spacing w:before="0" w:beforeAutospacing="0" w:after="0" w:afterAutospacing="0"/>
+        <w:ind w:left="708"/>
+      </w:pPr>
+      <w:bookmarkStart w:id="0" w:name="_GoBack"/>
+      <w:bookmarkEnd w:id="0"/>
     </w:p>
     <w:sectPr>
       <w:pgSz w:w="12240" w:h="15840"/>
@@ -2483,7 +3233,7 @@
 </file>
 
 <file path=word/numbering.xml><?xml version="1.0" encoding="utf-8"?>
-<w:numbering xmlns:wpc="http://schemas.microsoft.com/office/word/2010/wordprocessingCanvas" xmlns:cx="http://schemas.microsoft.com/office/drawing/2014/chartex" xmlns:cx1="http://schemas.microsoft.com/office/drawing/2015/9/8/chartex" xmlns:cx2="http://schemas.microsoft.com/office/drawing/2015/10/21/chartex" xmlns:cx3="http://schemas.microsoft.com/office/drawing/2016/5/9/chartex" xmlns:cx4="http://schemas.microsoft.com/office/drawing/2016/5/10/chartex" xmlns:cx5="http://schemas.microsoft.com/office/drawing/2016/5/11/chartex" xmlns:cx6="http://schemas.microsoft.com/office/drawing/2016/5/12/chartex" xmlns:cx7="http://schemas.microsoft.com/office/drawing/2016/5/13/chartex" xmlns:cx8="http://schemas.microsoft.com/office/drawing/2016/5/14/chartex" xmlns:mc="http://schemas.openxmlformats.org/markup-compatibility/2006" xmlns:aink="http://schemas.microsoft.com/office/drawing/2016/ink" xmlns:am3d="http://schemas.microsoft.com/office/drawing/2017/model3d" xmlns:o="urn:schemas-microsoft-com:office:office" xmlns:r="http://schemas.openxmlformats.org/officeDocument/2006/relationships" xmlns:m="http://schemas.openxmlformats.org/officeDocument/2006/math" xmlns:v="urn:schemas-microsoft-com:vml" xmlns:wp14="http://schemas.microsoft.com/office/word/2010/wordprocessingDrawing" xmlns:wp="http://schemas.openxmlformats.org/drawingml/2006/wordprocessingDrawing" xmlns:w10="urn:schemas-microsoft-com:office:word" xmlns:w="http://schemas.openxmlformats.org/wordprocessingml/2006/main" xmlns:w14="http://schemas.microsoft.com/office/word/2010/wordml" xmlns:w15="http://schemas.microsoft.com/office/word/2012/wordml" xmlns:w16cid="http://schemas.microsoft.com/office/word/2016/wordml/cid" xmlns:w16se="http://schemas.microsoft.com/office/word/2015/wordml/symex" xmlns:wpg="http://schemas.microsoft.com/office/word/2010/wordprocessingGroup" xmlns:wpi="http://schemas.microsoft.com/office/word/2010/wordprocessingInk" xmlns:wne="http://schemas.microsoft.com/office/word/2006/wordml" xmlns:wps="http://schemas.microsoft.com/office/word/2010/wordprocessingShape" mc:Ignorable="w14 w15 w16se w16cid wp14">
+<w:numbering xmlns:wpc="http://schemas.microsoft.com/office/word/2010/wordprocessingCanvas" xmlns:cx="http://schemas.microsoft.com/office/drawing/2014/chartex" xmlns:mc="http://schemas.openxmlformats.org/markup-compatibility/2006" xmlns:o="urn:schemas-microsoft-com:office:office" xmlns:r="http://schemas.openxmlformats.org/officeDocument/2006/relationships" xmlns:m="http://schemas.openxmlformats.org/officeDocument/2006/math" xmlns:v="urn:schemas-microsoft-com:vml" xmlns:wp14="http://schemas.microsoft.com/office/word/2010/wordprocessingDrawing" xmlns:wp="http://schemas.openxmlformats.org/drawingml/2006/wordprocessingDrawing" xmlns:w10="urn:schemas-microsoft-com:office:word" xmlns:w="http://schemas.openxmlformats.org/wordprocessingml/2006/main" xmlns:w14="http://schemas.microsoft.com/office/word/2010/wordml" xmlns:w15="http://schemas.microsoft.com/office/word/2012/wordml" xmlns:w16se="http://schemas.microsoft.com/office/word/2015/wordml/symex" xmlns:wpg="http://schemas.microsoft.com/office/word/2010/wordprocessingGroup" xmlns:wpi="http://schemas.microsoft.com/office/word/2010/wordprocessingInk" xmlns:wne="http://schemas.microsoft.com/office/word/2006/wordml" xmlns:wps="http://schemas.microsoft.com/office/word/2010/wordprocessingShape" mc:Ignorable="w14 w15 w16se wp14">
   <w:abstractNum w:abstractNumId="0" w15:restartNumberingAfterBreak="0">
     <w:nsid w:val="25710F99"/>
     <w:multiLevelType w:val="hybridMultilevel"/>
@@ -3056,7 +3806,7 @@
 </file>
 
 <file path=word/styles.xml><?xml version="1.0" encoding="utf-8"?>
-<w:styles xmlns:mc="http://schemas.openxmlformats.org/markup-compatibility/2006" xmlns:r="http://schemas.openxmlformats.org/officeDocument/2006/relationships" xmlns:w="http://schemas.openxmlformats.org/wordprocessingml/2006/main" xmlns:w14="http://schemas.microsoft.com/office/word/2010/wordml" xmlns:w15="http://schemas.microsoft.com/office/word/2012/wordml" xmlns:w16cid="http://schemas.microsoft.com/office/word/2016/wordml/cid" xmlns:w16se="http://schemas.microsoft.com/office/word/2015/wordml/symex" mc:Ignorable="w14 w15 w16se w16cid">
+<w:styles xmlns:mc="http://schemas.openxmlformats.org/markup-compatibility/2006" xmlns:r="http://schemas.openxmlformats.org/officeDocument/2006/relationships" xmlns:w="http://schemas.openxmlformats.org/wordprocessingml/2006/main" xmlns:w14="http://schemas.microsoft.com/office/word/2010/wordml" xmlns:w15="http://schemas.microsoft.com/office/word/2012/wordml" xmlns:w16se="http://schemas.microsoft.com/office/word/2015/wordml/symex" mc:Ignorable="w14 w15 w16se">
   <w:docDefaults>
     <w:rPrDefault>
       <w:rPr>
@@ -3070,7 +3820,7 @@
       </w:pPr>
     </w:pPrDefault>
   </w:docDefaults>
-  <w:latentStyles w:defLockedState="0" w:defUIPriority="99" w:defSemiHidden="0" w:defUnhideWhenUsed="0" w:defQFormat="0" w:count="377">
+  <w:latentStyles w:defLockedState="0" w:defUIPriority="99" w:defSemiHidden="0" w:defUnhideWhenUsed="0" w:defQFormat="0" w:count="371">
     <w:lsdException w:name="Normal" w:uiPriority="0" w:qFormat="1"/>
     <w:lsdException w:name="heading 1" w:uiPriority="9" w:qFormat="1"/>
     <w:lsdException w:name="heading 2" w:semiHidden="1" w:uiPriority="9" w:unhideWhenUsed="1" w:qFormat="1"/>
@@ -3218,8 +3968,11 @@
     <w:lsdException w:name="Table 3D effects 3" w:semiHidden="1" w:unhideWhenUsed="1"/>
     <w:lsdException w:name="Table Contemporary" w:semiHidden="1" w:unhideWhenUsed="1"/>
     <w:lsdException w:name="Table Elegant" w:semiHidden="1" w:unhideWhenUsed="1"/>
+    <w:lsdException w:name="Table Professional" w:semiHidden="1" w:unhideWhenUsed="1"/>
     <w:lsdException w:name="Table Subtle 1" w:semiHidden="1" w:unhideWhenUsed="1"/>
     <w:lsdException w:name="Table Subtle 2" w:semiHidden="1" w:unhideWhenUsed="1"/>
+    <w:lsdException w:name="Table Web 1" w:semiHidden="1" w:unhideWhenUsed="1"/>
+    <w:lsdException w:name="Table Web 2" w:semiHidden="1" w:unhideWhenUsed="1"/>
     <w:lsdException w:name="Table Web 3" w:semiHidden="1" w:unhideWhenUsed="1"/>
     <w:lsdException w:name="Balloon Text" w:semiHidden="1" w:unhideWhenUsed="1"/>
     <w:lsdException w:name="Table Grid" w:uiPriority="59"/>
@@ -3439,23 +4192,17 @@
     <w:lsdException w:name="List Table 5 Dark Accent 6" w:uiPriority="50"/>
     <w:lsdException w:name="List Table 6 Colorful Accent 6" w:uiPriority="51"/>
     <w:lsdException w:name="List Table 7 Colorful Accent 6" w:uiPriority="52"/>
-    <w:lsdException w:name="Mention" w:semiHidden="1" w:unhideWhenUsed="1"/>
-    <w:lsdException w:name="Smart Hyperlink" w:semiHidden="1" w:unhideWhenUsed="1"/>
-    <w:lsdException w:name="Hashtag" w:semiHidden="1" w:unhideWhenUsed="1"/>
-    <w:lsdException w:name="Unresolved Mention" w:semiHidden="1" w:unhideWhenUsed="1"/>
-    <w:lsdException w:name="Smart Link" w:semiHidden="1" w:unhideWhenUsed="1"/>
-    <w:lsdException w:name="Smart Link Error" w:semiHidden="1" w:unhideWhenUsed="1"/>
   </w:latentStyles>
   <w:style w:type="paragraph" w:default="1" w:styleId="Normal">
     <w:name w:val="Normal"/>
     <w:qFormat/>
     <w:rsid w:val="00711D11"/>
   </w:style>
-  <w:style w:type="paragraph" w:styleId="Heading1">
+  <w:style w:type="paragraph" w:styleId="Ttulo1">
     <w:name w:val="heading 1"/>
     <w:basedOn w:val="Normal"/>
     <w:next w:val="Normal"/>
-    <w:link w:val="Heading1Char"/>
+    <w:link w:val="Ttulo1Car"/>
     <w:uiPriority w:val="9"/>
     <w:qFormat/>
     <w:rsid w:val="00711D11"/>
@@ -3478,11 +4225,11 @@
       <w:szCs w:val="22"/>
     </w:rPr>
   </w:style>
-  <w:style w:type="paragraph" w:styleId="Heading2">
+  <w:style w:type="paragraph" w:styleId="Ttulo2">
     <w:name w:val="heading 2"/>
     <w:basedOn w:val="Normal"/>
     <w:next w:val="Normal"/>
-    <w:link w:val="Heading2Char"/>
+    <w:link w:val="Ttulo2Car"/>
     <w:uiPriority w:val="9"/>
     <w:semiHidden/>
     <w:unhideWhenUsed/>
@@ -3504,11 +4251,11 @@
       <w:spacing w:val="15"/>
     </w:rPr>
   </w:style>
-  <w:style w:type="paragraph" w:styleId="Heading3">
+  <w:style w:type="paragraph" w:styleId="Ttulo3">
     <w:name w:val="heading 3"/>
     <w:basedOn w:val="Normal"/>
     <w:next w:val="Normal"/>
-    <w:link w:val="Heading3Char"/>
+    <w:link w:val="Ttulo3Car"/>
     <w:uiPriority w:val="9"/>
     <w:unhideWhenUsed/>
     <w:qFormat/>
@@ -3526,11 +4273,11 @@
       <w:spacing w:val="15"/>
     </w:rPr>
   </w:style>
-  <w:style w:type="paragraph" w:styleId="Heading4">
+  <w:style w:type="paragraph" w:styleId="Ttulo4">
     <w:name w:val="heading 4"/>
     <w:basedOn w:val="Normal"/>
     <w:next w:val="Normal"/>
-    <w:link w:val="Heading4Char"/>
+    <w:link w:val="Ttulo4Car"/>
     <w:uiPriority w:val="9"/>
     <w:semiHidden/>
     <w:unhideWhenUsed/>
@@ -3549,11 +4296,11 @@
       <w:spacing w:val="10"/>
     </w:rPr>
   </w:style>
-  <w:style w:type="paragraph" w:styleId="Heading5">
+  <w:style w:type="paragraph" w:styleId="Ttulo5">
     <w:name w:val="heading 5"/>
     <w:basedOn w:val="Normal"/>
     <w:next w:val="Normal"/>
-    <w:link w:val="Heading5Char"/>
+    <w:link w:val="Ttulo5Car"/>
     <w:uiPriority w:val="9"/>
     <w:semiHidden/>
     <w:unhideWhenUsed/>
@@ -3572,11 +4319,11 @@
       <w:spacing w:val="10"/>
     </w:rPr>
   </w:style>
-  <w:style w:type="paragraph" w:styleId="Heading6">
+  <w:style w:type="paragraph" w:styleId="Ttulo6">
     <w:name w:val="heading 6"/>
     <w:basedOn w:val="Normal"/>
     <w:next w:val="Normal"/>
-    <w:link w:val="Heading6Char"/>
+    <w:link w:val="Ttulo6Car"/>
     <w:uiPriority w:val="9"/>
     <w:semiHidden/>
     <w:unhideWhenUsed/>
@@ -3595,11 +4342,11 @@
       <w:spacing w:val="10"/>
     </w:rPr>
   </w:style>
-  <w:style w:type="paragraph" w:styleId="Heading7">
+  <w:style w:type="paragraph" w:styleId="Ttulo7">
     <w:name w:val="heading 7"/>
     <w:basedOn w:val="Normal"/>
     <w:next w:val="Normal"/>
-    <w:link w:val="Heading7Char"/>
+    <w:link w:val="Ttulo7Car"/>
     <w:uiPriority w:val="9"/>
     <w:semiHidden/>
     <w:unhideWhenUsed/>
@@ -3615,11 +4362,11 @@
       <w:spacing w:val="10"/>
     </w:rPr>
   </w:style>
-  <w:style w:type="paragraph" w:styleId="Heading8">
+  <w:style w:type="paragraph" w:styleId="Ttulo8">
     <w:name w:val="heading 8"/>
     <w:basedOn w:val="Normal"/>
     <w:next w:val="Normal"/>
-    <w:link w:val="Heading8Char"/>
+    <w:link w:val="Ttulo8Car"/>
     <w:uiPriority w:val="9"/>
     <w:semiHidden/>
     <w:unhideWhenUsed/>
@@ -3636,11 +4383,11 @@
       <w:szCs w:val="18"/>
     </w:rPr>
   </w:style>
-  <w:style w:type="paragraph" w:styleId="Heading9">
+  <w:style w:type="paragraph" w:styleId="Ttulo9">
     <w:name w:val="heading 9"/>
     <w:basedOn w:val="Normal"/>
     <w:next w:val="Normal"/>
-    <w:link w:val="Heading9Char"/>
+    <w:link w:val="Ttulo9Car"/>
     <w:uiPriority w:val="9"/>
     <w:semiHidden/>
     <w:unhideWhenUsed/>
@@ -3659,13 +4406,13 @@
       <w:szCs w:val="18"/>
     </w:rPr>
   </w:style>
-  <w:style w:type="character" w:default="1" w:styleId="DefaultParagraphFont">
+  <w:style w:type="character" w:default="1" w:styleId="Fuentedeprrafopredeter">
     <w:name w:val="Default Paragraph Font"/>
     <w:uiPriority w:val="1"/>
     <w:semiHidden/>
     <w:unhideWhenUsed/>
   </w:style>
-  <w:style w:type="table" w:default="1" w:styleId="TableNormal">
+  <w:style w:type="table" w:default="1" w:styleId="Tablanormal">
     <w:name w:val="Normal Table"/>
     <w:uiPriority w:val="99"/>
     <w:semiHidden/>
@@ -3680,15 +4427,15 @@
       </w:tblCellMar>
     </w:tblPr>
   </w:style>
-  <w:style w:type="numbering" w:default="1" w:styleId="NoList">
+  <w:style w:type="numbering" w:default="1" w:styleId="Sinlista">
     <w:name w:val="No List"/>
     <w:uiPriority w:val="99"/>
     <w:semiHidden/>
     <w:unhideWhenUsed/>
   </w:style>
-  <w:style w:type="table" w:styleId="TableGrid">
+  <w:style w:type="table" w:styleId="Tablaconcuadrcula">
     <w:name w:val="Table Grid"/>
-    <w:basedOn w:val="TableNormal"/>
+    <w:basedOn w:val="Tablanormal"/>
     <w:uiPriority w:val="59"/>
     <w:rsid w:val="00BB2262"/>
     <w:pPr>
@@ -3705,7 +4452,7 @@
       </w:tblBorders>
     </w:tblPr>
   </w:style>
-  <w:style w:type="paragraph" w:styleId="ListParagraph">
+  <w:style w:type="paragraph" w:styleId="Prrafodelista">
     <w:name w:val="List Paragraph"/>
     <w:basedOn w:val="Normal"/>
     <w:uiPriority w:val="34"/>
@@ -3716,10 +4463,10 @@
       <w:contextualSpacing/>
     </w:pPr>
   </w:style>
-  <w:style w:type="paragraph" w:styleId="BalloonText">
+  <w:style w:type="paragraph" w:styleId="Textodeglobo">
     <w:name w:val="Balloon Text"/>
     <w:basedOn w:val="Normal"/>
-    <w:link w:val="BalloonTextChar"/>
+    <w:link w:val="TextodegloboCar"/>
     <w:uiPriority w:val="99"/>
     <w:semiHidden/>
     <w:unhideWhenUsed/>
@@ -3733,10 +4480,10 @@
       <w:szCs w:val="16"/>
     </w:rPr>
   </w:style>
-  <w:style w:type="character" w:customStyle="1" w:styleId="BalloonTextChar">
-    <w:name w:val="Balloon Text Char"/>
-    <w:basedOn w:val="DefaultParagraphFont"/>
-    <w:link w:val="BalloonText"/>
+  <w:style w:type="character" w:customStyle="1" w:styleId="TextodegloboCar">
+    <w:name w:val="Texto de globo Car"/>
+    <w:basedOn w:val="Fuentedeprrafopredeter"/>
+    <w:link w:val="Textodeglobo"/>
     <w:uiPriority w:val="99"/>
     <w:semiHidden/>
     <w:rsid w:val="009D5D9F"/>
@@ -3746,10 +4493,10 @@
       <w:szCs w:val="16"/>
     </w:rPr>
   </w:style>
-  <w:style w:type="character" w:customStyle="1" w:styleId="Heading3Char">
-    <w:name w:val="Heading 3 Char"/>
-    <w:basedOn w:val="DefaultParagraphFont"/>
-    <w:link w:val="Heading3"/>
+  <w:style w:type="character" w:customStyle="1" w:styleId="Ttulo3Car">
+    <w:name w:val="Título 3 Car"/>
+    <w:basedOn w:val="Fuentedeprrafopredeter"/>
+    <w:link w:val="Ttulo3"/>
     <w:uiPriority w:val="9"/>
     <w:rsid w:val="00711D11"/>
     <w:rPr>
@@ -3758,9 +4505,9 @@
       <w:spacing w:val="15"/>
     </w:rPr>
   </w:style>
-  <w:style w:type="character" w:styleId="Hyperlink">
+  <w:style w:type="character" w:styleId="Hipervnculo">
     <w:name w:val="Hyperlink"/>
-    <w:basedOn w:val="DefaultParagraphFont"/>
+    <w:basedOn w:val="Fuentedeprrafopredeter"/>
     <w:uiPriority w:val="99"/>
     <w:semiHidden/>
     <w:unhideWhenUsed/>
@@ -3770,10 +4517,10 @@
       <w:u w:val="single"/>
     </w:rPr>
   </w:style>
-  <w:style w:type="character" w:customStyle="1" w:styleId="Heading2Char">
-    <w:name w:val="Heading 2 Char"/>
-    <w:basedOn w:val="DefaultParagraphFont"/>
-    <w:link w:val="Heading2"/>
+  <w:style w:type="character" w:customStyle="1" w:styleId="Ttulo2Car">
+    <w:name w:val="Título 2 Car"/>
+    <w:basedOn w:val="Fuentedeprrafopredeter"/>
+    <w:link w:val="Ttulo2"/>
     <w:uiPriority w:val="9"/>
     <w:semiHidden/>
     <w:rsid w:val="00711D11"/>
@@ -3799,10 +4546,10 @@
       <w:lang w:eastAsia="es-AR"/>
     </w:rPr>
   </w:style>
-  <w:style w:type="character" w:customStyle="1" w:styleId="Heading1Char">
-    <w:name w:val="Heading 1 Char"/>
-    <w:basedOn w:val="DefaultParagraphFont"/>
-    <w:link w:val="Heading1"/>
+  <w:style w:type="character" w:customStyle="1" w:styleId="Ttulo1Car">
+    <w:name w:val="Título 1 Car"/>
+    <w:basedOn w:val="Fuentedeprrafopredeter"/>
+    <w:link w:val="Ttulo1"/>
     <w:uiPriority w:val="9"/>
     <w:rsid w:val="00711D11"/>
     <w:rPr>
@@ -3814,10 +4561,10 @@
       <w:shd w:val="clear" w:color="auto" w:fill="4F81BD" w:themeFill="accent1"/>
     </w:rPr>
   </w:style>
-  <w:style w:type="character" w:customStyle="1" w:styleId="Heading4Char">
-    <w:name w:val="Heading 4 Char"/>
-    <w:basedOn w:val="DefaultParagraphFont"/>
-    <w:link w:val="Heading4"/>
+  <w:style w:type="character" w:customStyle="1" w:styleId="Ttulo4Car">
+    <w:name w:val="Título 4 Car"/>
+    <w:basedOn w:val="Fuentedeprrafopredeter"/>
+    <w:link w:val="Ttulo4"/>
     <w:uiPriority w:val="9"/>
     <w:semiHidden/>
     <w:rsid w:val="00711D11"/>
@@ -3827,10 +4574,10 @@
       <w:spacing w:val="10"/>
     </w:rPr>
   </w:style>
-  <w:style w:type="character" w:customStyle="1" w:styleId="Heading5Char">
-    <w:name w:val="Heading 5 Char"/>
-    <w:basedOn w:val="DefaultParagraphFont"/>
-    <w:link w:val="Heading5"/>
+  <w:style w:type="character" w:customStyle="1" w:styleId="Ttulo5Car">
+    <w:name w:val="Título 5 Car"/>
+    <w:basedOn w:val="Fuentedeprrafopredeter"/>
+    <w:link w:val="Ttulo5"/>
     <w:uiPriority w:val="9"/>
     <w:semiHidden/>
     <w:rsid w:val="00711D11"/>
@@ -3840,10 +4587,10 @@
       <w:spacing w:val="10"/>
     </w:rPr>
   </w:style>
-  <w:style w:type="character" w:customStyle="1" w:styleId="Heading6Char">
-    <w:name w:val="Heading 6 Char"/>
-    <w:basedOn w:val="DefaultParagraphFont"/>
-    <w:link w:val="Heading6"/>
+  <w:style w:type="character" w:customStyle="1" w:styleId="Ttulo6Car">
+    <w:name w:val="Título 6 Car"/>
+    <w:basedOn w:val="Fuentedeprrafopredeter"/>
+    <w:link w:val="Ttulo6"/>
     <w:uiPriority w:val="9"/>
     <w:semiHidden/>
     <w:rsid w:val="00711D11"/>
@@ -3853,10 +4600,10 @@
       <w:spacing w:val="10"/>
     </w:rPr>
   </w:style>
-  <w:style w:type="character" w:customStyle="1" w:styleId="Heading7Char">
-    <w:name w:val="Heading 7 Char"/>
-    <w:basedOn w:val="DefaultParagraphFont"/>
-    <w:link w:val="Heading7"/>
+  <w:style w:type="character" w:customStyle="1" w:styleId="Ttulo7Car">
+    <w:name w:val="Título 7 Car"/>
+    <w:basedOn w:val="Fuentedeprrafopredeter"/>
+    <w:link w:val="Ttulo7"/>
     <w:uiPriority w:val="9"/>
     <w:semiHidden/>
     <w:rsid w:val="00711D11"/>
@@ -3866,10 +4613,10 @@
       <w:spacing w:val="10"/>
     </w:rPr>
   </w:style>
-  <w:style w:type="character" w:customStyle="1" w:styleId="Heading8Char">
-    <w:name w:val="Heading 8 Char"/>
-    <w:basedOn w:val="DefaultParagraphFont"/>
-    <w:link w:val="Heading8"/>
+  <w:style w:type="character" w:customStyle="1" w:styleId="Ttulo8Car">
+    <w:name w:val="Título 8 Car"/>
+    <w:basedOn w:val="Fuentedeprrafopredeter"/>
+    <w:link w:val="Ttulo8"/>
     <w:uiPriority w:val="9"/>
     <w:semiHidden/>
     <w:rsid w:val="00711D11"/>
@@ -3880,10 +4627,10 @@
       <w:szCs w:val="18"/>
     </w:rPr>
   </w:style>
-  <w:style w:type="character" w:customStyle="1" w:styleId="Heading9Char">
-    <w:name w:val="Heading 9 Char"/>
-    <w:basedOn w:val="DefaultParagraphFont"/>
-    <w:link w:val="Heading9"/>
+  <w:style w:type="character" w:customStyle="1" w:styleId="Ttulo9Car">
+    <w:name w:val="Título 9 Car"/>
+    <w:basedOn w:val="Fuentedeprrafopredeter"/>
+    <w:link w:val="Ttulo9"/>
     <w:uiPriority w:val="9"/>
     <w:semiHidden/>
     <w:rsid w:val="00711D11"/>
@@ -3896,7 +4643,7 @@
       <w:szCs w:val="18"/>
     </w:rPr>
   </w:style>
-  <w:style w:type="paragraph" w:styleId="Caption">
+  <w:style w:type="paragraph" w:styleId="Descripcin">
     <w:name w:val="caption"/>
     <w:basedOn w:val="Normal"/>
     <w:next w:val="Normal"/>
@@ -3913,11 +4660,11 @@
       <w:szCs w:val="16"/>
     </w:rPr>
   </w:style>
-  <w:style w:type="paragraph" w:styleId="Title">
+  <w:style w:type="paragraph" w:styleId="Ttulo">
     <w:name w:val="Title"/>
     <w:basedOn w:val="Normal"/>
     <w:next w:val="Normal"/>
-    <w:link w:val="TitleChar"/>
+    <w:link w:val="TtuloCar"/>
     <w:uiPriority w:val="10"/>
     <w:qFormat/>
     <w:rsid w:val="00711D11"/>
@@ -3933,10 +4680,10 @@
       <w:szCs w:val="52"/>
     </w:rPr>
   </w:style>
-  <w:style w:type="character" w:customStyle="1" w:styleId="TitleChar">
-    <w:name w:val="Title Char"/>
-    <w:basedOn w:val="DefaultParagraphFont"/>
-    <w:link w:val="Title"/>
+  <w:style w:type="character" w:customStyle="1" w:styleId="TtuloCar">
+    <w:name w:val="Título Car"/>
+    <w:basedOn w:val="Fuentedeprrafopredeter"/>
+    <w:link w:val="Ttulo"/>
     <w:uiPriority w:val="10"/>
     <w:rsid w:val="00711D11"/>
     <w:rPr>
@@ -3948,11 +4695,11 @@
       <w:szCs w:val="52"/>
     </w:rPr>
   </w:style>
-  <w:style w:type="paragraph" w:styleId="Subtitle">
+  <w:style w:type="paragraph" w:styleId="Subttulo">
     <w:name w:val="Subtitle"/>
     <w:basedOn w:val="Normal"/>
     <w:next w:val="Normal"/>
-    <w:link w:val="SubtitleChar"/>
+    <w:link w:val="SubttuloCar"/>
     <w:uiPriority w:val="11"/>
     <w:qFormat/>
     <w:rsid w:val="00711D11"/>
@@ -3967,10 +4714,10 @@
       <w:szCs w:val="21"/>
     </w:rPr>
   </w:style>
-  <w:style w:type="character" w:customStyle="1" w:styleId="SubtitleChar">
-    <w:name w:val="Subtitle Char"/>
-    <w:basedOn w:val="DefaultParagraphFont"/>
-    <w:link w:val="Subtitle"/>
+  <w:style w:type="character" w:customStyle="1" w:styleId="SubttuloCar">
+    <w:name w:val="Subtítulo Car"/>
+    <w:basedOn w:val="Fuentedeprrafopredeter"/>
+    <w:link w:val="Subttulo"/>
     <w:uiPriority w:val="11"/>
     <w:rsid w:val="00711D11"/>
     <w:rPr>
@@ -3981,7 +4728,7 @@
       <w:szCs w:val="21"/>
     </w:rPr>
   </w:style>
-  <w:style w:type="character" w:styleId="Strong">
+  <w:style w:type="character" w:styleId="Textoennegrita">
     <w:name w:val="Strong"/>
     <w:uiPriority w:val="22"/>
     <w:qFormat/>
@@ -3991,7 +4738,7 @@
       <w:bCs/>
     </w:rPr>
   </w:style>
-  <w:style w:type="character" w:styleId="Emphasis">
+  <w:style w:type="character" w:styleId="nfasis">
     <w:name w:val="Emphasis"/>
     <w:uiPriority w:val="20"/>
     <w:qFormat/>
@@ -4002,7 +4749,7 @@
       <w:spacing w:val="5"/>
     </w:rPr>
   </w:style>
-  <w:style w:type="paragraph" w:styleId="NoSpacing">
+  <w:style w:type="paragraph" w:styleId="Sinespaciado">
     <w:name w:val="No Spacing"/>
     <w:uiPriority w:val="1"/>
     <w:qFormat/>
@@ -4011,11 +4758,11 @@
       <w:spacing w:after="0" w:line="240" w:lineRule="auto"/>
     </w:pPr>
   </w:style>
-  <w:style w:type="paragraph" w:styleId="Quote">
+  <w:style w:type="paragraph" w:styleId="Cita">
     <w:name w:val="Quote"/>
     <w:basedOn w:val="Normal"/>
     <w:next w:val="Normal"/>
-    <w:link w:val="QuoteChar"/>
+    <w:link w:val="CitaCar"/>
     <w:uiPriority w:val="29"/>
     <w:qFormat/>
     <w:rsid w:val="00711D11"/>
@@ -4026,10 +4773,10 @@
       <w:szCs w:val="24"/>
     </w:rPr>
   </w:style>
-  <w:style w:type="character" w:customStyle="1" w:styleId="QuoteChar">
-    <w:name w:val="Quote Char"/>
-    <w:basedOn w:val="DefaultParagraphFont"/>
-    <w:link w:val="Quote"/>
+  <w:style w:type="character" w:customStyle="1" w:styleId="CitaCar">
+    <w:name w:val="Cita Car"/>
+    <w:basedOn w:val="Fuentedeprrafopredeter"/>
+    <w:link w:val="Cita"/>
     <w:uiPriority w:val="29"/>
     <w:rsid w:val="00711D11"/>
     <w:rPr>
@@ -4039,11 +4786,11 @@
       <w:szCs w:val="24"/>
     </w:rPr>
   </w:style>
-  <w:style w:type="paragraph" w:styleId="IntenseQuote">
+  <w:style w:type="paragraph" w:styleId="Citadestacada">
     <w:name w:val="Intense Quote"/>
     <w:basedOn w:val="Normal"/>
     <w:next w:val="Normal"/>
-    <w:link w:val="IntenseQuoteChar"/>
+    <w:link w:val="CitadestacadaCar"/>
     <w:uiPriority w:val="30"/>
     <w:qFormat/>
     <w:rsid w:val="00711D11"/>
@@ -4058,10 +4805,10 @@
       <w:szCs w:val="24"/>
     </w:rPr>
   </w:style>
-  <w:style w:type="character" w:customStyle="1" w:styleId="IntenseQuoteChar">
-    <w:name w:val="Intense Quote Char"/>
-    <w:basedOn w:val="DefaultParagraphFont"/>
-    <w:link w:val="IntenseQuote"/>
+  <w:style w:type="character" w:customStyle="1" w:styleId="CitadestacadaCar">
+    <w:name w:val="Cita destacada Car"/>
+    <w:basedOn w:val="Fuentedeprrafopredeter"/>
+    <w:link w:val="Citadestacada"/>
     <w:uiPriority w:val="30"/>
     <w:rsid w:val="00711D11"/>
     <w:rPr>
@@ -4070,7 +4817,7 @@
       <w:szCs w:val="24"/>
     </w:rPr>
   </w:style>
-  <w:style w:type="character" w:styleId="SubtleEmphasis">
+  <w:style w:type="character" w:styleId="nfasissutil">
     <w:name w:val="Subtle Emphasis"/>
     <w:uiPriority w:val="19"/>
     <w:qFormat/>
@@ -4081,7 +4828,7 @@
       <w:color w:val="243F60" w:themeColor="accent1" w:themeShade="7F"/>
     </w:rPr>
   </w:style>
-  <w:style w:type="character" w:styleId="IntenseEmphasis">
+  <w:style w:type="character" w:styleId="nfasisintenso">
     <w:name w:val="Intense Emphasis"/>
     <w:uiPriority w:val="21"/>
     <w:qFormat/>
@@ -4094,7 +4841,7 @@
       <w:spacing w:val="10"/>
     </w:rPr>
   </w:style>
-  <w:style w:type="character" w:styleId="SubtleReference">
+  <w:style w:type="character" w:styleId="Referenciasutil">
     <w:name w:val="Subtle Reference"/>
     <w:uiPriority w:val="31"/>
     <w:qFormat/>
@@ -4105,7 +4852,7 @@
       <w:color w:val="4F81BD" w:themeColor="accent1"/>
     </w:rPr>
   </w:style>
-  <w:style w:type="character" w:styleId="IntenseReference">
+  <w:style w:type="character" w:styleId="Referenciaintensa">
     <w:name w:val="Intense Reference"/>
     <w:uiPriority w:val="32"/>
     <w:qFormat/>
@@ -4119,7 +4866,7 @@
       <w:color w:val="4F81BD" w:themeColor="accent1"/>
     </w:rPr>
   </w:style>
-  <w:style w:type="character" w:styleId="BookTitle">
+  <w:style w:type="character" w:styleId="Ttulodellibro">
     <w:name w:val="Book Title"/>
     <w:uiPriority w:val="33"/>
     <w:qFormat/>
@@ -4132,9 +4879,9 @@
       <w:spacing w:val="0"/>
     </w:rPr>
   </w:style>
-  <w:style w:type="paragraph" w:styleId="TOCHeading">
+  <w:style w:type="paragraph" w:styleId="TtuloTDC">
     <w:name w:val="TOC Heading"/>
-    <w:basedOn w:val="Heading1"/>
+    <w:basedOn w:val="Ttulo1"/>
     <w:next w:val="Normal"/>
     <w:uiPriority w:val="39"/>
     <w:semiHidden/>
@@ -4436,7 +5183,7 @@
 </file>
 
 <file path=customXml/itemProps1.xml><?xml version="1.0" encoding="utf-8"?>
-<ds:datastoreItem xmlns:ds="http://schemas.openxmlformats.org/officeDocument/2006/customXml" ds:itemID="{084FA299-5983-4E2F-91D7-42E294847EF0}">
+<ds:datastoreItem xmlns:ds="http://schemas.openxmlformats.org/officeDocument/2006/customXml" ds:itemID="{5947822A-3293-485B-99B5-175BC153C28B}">
   <ds:schemaRefs>
     <ds:schemaRef ds:uri="http://schemas.openxmlformats.org/officeDocument/2006/bibliography"/>
   </ds:schemaRefs>

</xml_diff>